<commit_message>
Tilføjet billede af Rock-fladkabel til Bluetooth-HW-vejledning
</commit_message>
<xml_diff>
--- a/Design og implementering/Bluetooth/Bluetooth opsætning.docx
+++ b/Design og implementering/Bluetooth/Bluetooth opsætning.docx
@@ -1,6 +1,6 @@
 
 <file path=word/document.xml><?xml version="1.0" encoding="utf-8"?>
-<w:document xmlns:ve="http://schemas.openxmlformats.org/markup-compatibility/2006" xmlns:o="urn:schemas-microsoft-com:office:office" xmlns:r="http://schemas.openxmlformats.org/officeDocument/2006/relationships" xmlns:m="http://schemas.openxmlformats.org/officeDocument/2006/math" xmlns:v="urn:schemas-microsoft-com:vml" xmlns:wp="http://schemas.openxmlformats.org/drawingml/2006/wordprocessingDrawing" xmlns:w10="urn:schemas-microsoft-com:office:word" xmlns:w="http://schemas.openxmlformats.org/wordprocessingml/2006/main" xmlns:wne="http://schemas.microsoft.com/office/word/2006/wordml">
+<w:document xmlns:wpc="http://schemas.microsoft.com/office/word/2010/wordprocessingCanvas" xmlns:mc="http://schemas.openxmlformats.org/markup-compatibility/2006" xmlns:o="urn:schemas-microsoft-com:office:office" xmlns:r="http://schemas.openxmlformats.org/officeDocument/2006/relationships" xmlns:m="http://schemas.openxmlformats.org/officeDocument/2006/math" xmlns:v="urn:schemas-microsoft-com:vml" xmlns:wp14="http://schemas.microsoft.com/office/word/2010/wordprocessingDrawing" xmlns:wp="http://schemas.openxmlformats.org/drawingml/2006/wordprocessingDrawing" xmlns:w10="urn:schemas-microsoft-com:office:word" xmlns:w="http://schemas.openxmlformats.org/wordprocessingml/2006/main" xmlns:w14="http://schemas.microsoft.com/office/word/2010/wordml" xmlns:w15="http://schemas.microsoft.com/office/word/2012/wordml" xmlns:wpg="http://schemas.microsoft.com/office/word/2010/wordprocessingGroup" xmlns:wpi="http://schemas.microsoft.com/office/word/2010/wordprocessingInk" xmlns:wne="http://schemas.microsoft.com/office/word/2006/wordml" xmlns:wps="http://schemas.microsoft.com/office/word/2010/wordprocessingShape" mc:Ignorable="w14 w15 wp14">
   <w:body>
     <w:p>
       <w:pPr>
@@ -59,30 +59,32 @@
       </w:r>
       <w:proofErr w:type="spellStart"/>
       <w:r>
+        <w:rPr>
+          <w:lang w:val="en-US"/>
+        </w:rPr>
         <w:t>Pmod</w:t>
       </w:r>
       <w:proofErr w:type="spellEnd"/>
       <w:r>
-        <w:t xml:space="preserve"> BT2 </w:t>
-      </w:r>
-      <w:proofErr w:type="spellStart"/>
-      <w:r>
-        <w:t>module</w:t>
-      </w:r>
-      <w:proofErr w:type="spellEnd"/>
-      <w:r>
-        <w:t>)</w:t>
+        <w:rPr>
+          <w:lang w:val="en-US"/>
+        </w:rPr>
+        <w:t xml:space="preserve"> BT2 module)</w:t>
       </w:r>
     </w:p>
     <w:p>
       <w:pPr>
         <w:pStyle w:val="Overskrift2"/>
-      </w:pPr>
-      <w:proofErr w:type="spellStart"/>
-      <w:r>
+        <w:rPr>
+          <w:lang w:val="en-US"/>
+        </w:rPr>
+      </w:pPr>
+      <w:r>
+        <w:rPr>
+          <w:lang w:val="en-US"/>
+        </w:rPr>
         <w:t>Body</w:t>
       </w:r>
-      <w:proofErr w:type="spellEnd"/>
     </w:p>
     <w:p>
       <w:pPr>
@@ -116,14 +118,9 @@
       <w:pPr>
         <w:pStyle w:val="Overskrift1"/>
       </w:pPr>
-      <w:proofErr w:type="spellStart"/>
       <w:r>
         <w:lastRenderedPageBreak/>
-        <w:t>Bluetooth</w:t>
-      </w:r>
-      <w:proofErr w:type="spellEnd"/>
-      <w:r>
-        <w:t xml:space="preserve"> HW</w:t>
+        <w:t>Bluetooth HW</w:t>
       </w:r>
     </w:p>
     <w:p>
@@ -444,11 +441,11 @@
       <w:tblPr>
         <w:tblStyle w:val="Tabel-Gitter"/>
         <w:tblW w:w="0" w:type="auto"/>
-        <w:tblLook w:val="04A0"/>
+        <w:tblLook w:val="04A0" w:firstRow="1" w:lastRow="0" w:firstColumn="1" w:lastColumn="0" w:noHBand="0" w:noVBand="1"/>
       </w:tblPr>
       <w:tblGrid>
-        <w:gridCol w:w="4889"/>
-        <w:gridCol w:w="4889"/>
+        <w:gridCol w:w="2444"/>
+        <w:gridCol w:w="2533"/>
       </w:tblGrid>
       <w:tr>
         <w:tc>
@@ -476,21 +473,16 @@
             <w:tcW w:w="4889" w:type="dxa"/>
           </w:tcPr>
           <w:p>
-            <w:proofErr w:type="spellStart"/>
-            <w:r>
-              <w:t>Raspberry</w:t>
-            </w:r>
-            <w:proofErr w:type="spellEnd"/>
-            <w:r>
-              <w:t xml:space="preserve"> Pi B+ </w:t>
-            </w:r>
-            <w:proofErr w:type="spellStart"/>
-            <w:r>
-              <w:t>Pins</w:t>
-            </w:r>
-            <w:proofErr w:type="spellEnd"/>
-            <w:r>
-              <w:t xml:space="preserve"> (REFERENCE)</w:t>
+            <w:pPr>
+              <w:rPr>
+                <w:lang w:val="en-US"/>
+              </w:rPr>
+            </w:pPr>
+            <w:r>
+              <w:rPr>
+                <w:lang w:val="en-US"/>
+              </w:rPr>
+              <w:t>Raspberry Pi B+ Pins (REFERENCE)</w:t>
             </w:r>
             <w:r>
               <w:rPr>
@@ -629,7 +621,7 @@
         <w:t>For at omgå</w:t>
       </w:r>
       <w:r>
-        <w:t xml:space="preserve"> den påmonteret</w:t>
+        <w:t xml:space="preserve"> den påmonterede</w:t>
       </w:r>
       <w:r>
         <w:t xml:space="preserve"> </w:t>
@@ -640,21 +632,13 @@
       </w:r>
       <w:proofErr w:type="spellEnd"/>
       <w:r>
-        <w:t xml:space="preserve"> </w:t>
-      </w:r>
-      <w:proofErr w:type="spellStart"/>
-      <w:r>
-        <w:t>Pi</w:t>
-      </w:r>
-      <w:r>
-        <w:t>-</w:t>
-      </w:r>
-      <w:r>
-        <w:t>TFT</w:t>
-      </w:r>
-      <w:proofErr w:type="spellEnd"/>
-      <w:r>
-        <w:t xml:space="preserve"> skræm</w:t>
+        <w:t xml:space="preserve"> Pi</w:t>
+      </w:r>
+      <w:r>
+        <w:t xml:space="preserve"> TFT-skær</w:t>
+      </w:r>
+      <w:r>
+        <w:t>m</w:t>
       </w:r>
       <w:r>
         <w:t xml:space="preserve"> har vi sat et </w:t>
@@ -671,7 +655,10 @@
         <w:t xml:space="preserve"> Pi B+</w:t>
       </w:r>
       <w:r>
-        <w:t xml:space="preserve">’ J8 Header. </w:t>
+        <w:t>’ J8-</w:t>
+      </w:r>
+      <w:r>
+        <w:t xml:space="preserve">Header. </w:t>
       </w:r>
       <w:proofErr w:type="spellStart"/>
       <w:r>
@@ -679,7 +666,79 @@
       </w:r>
       <w:proofErr w:type="spellEnd"/>
       <w:r>
-        <w:t xml:space="preserve"> er forbundet efter samme fremgangsmåde bare igennem faldkablet. Se billede:</w:t>
+        <w:t xml:space="preserve"> er forbundet efter samm</w:t>
+      </w:r>
+      <w:r>
+        <w:t>e fremgangsmåde bare igennem fla</w:t>
+      </w:r>
+      <w:r>
+        <w:t>dkablet</w:t>
+      </w:r>
+      <w:r>
+        <w:t>, dog spejlvendt</w:t>
+      </w:r>
+      <w:r>
+        <w:t>. Se billede:</w:t>
+      </w:r>
+    </w:p>
+    <w:p>
+      <w:r>
+        <w:lastRenderedPageBreak/>
+        <w:tab/>
+      </w:r>
+      <w:r>
+        <w:rPr>
+          <w:noProof/>
+          <w:lang w:eastAsia="da-DK"/>
+        </w:rPr>
+        <w:drawing>
+          <wp:inline distT="0" distB="0" distL="0" distR="0">
+            <wp:extent cx="3363091" cy="2219325"/>
+            <wp:effectExtent l="0" t="0" r="0" b="0"/>
+            <wp:docPr id="3" name="Billede 3" descr="C:\Users\Kristoffer\AppData\Local\Microsoft\Windows\INetCache\Content.Word\Pins på fladkabel.jpg"/>
+            <wp:cNvGraphicFramePr>
+              <a:graphicFrameLocks xmlns:a="http://schemas.openxmlformats.org/drawingml/2006/main" noChangeAspect="1"/>
+            </wp:cNvGraphicFramePr>
+            <a:graphic xmlns:a="http://schemas.openxmlformats.org/drawingml/2006/main">
+              <a:graphicData uri="http://schemas.openxmlformats.org/drawingml/2006/picture">
+                <pic:pic xmlns:pic="http://schemas.openxmlformats.org/drawingml/2006/picture">
+                  <pic:nvPicPr>
+                    <pic:cNvPr id="0" name="Picture 3" descr="C:\Users\Kristoffer\AppData\Local\Microsoft\Windows\INetCache\Content.Word\Pins på fladkabel.jpg"/>
+                    <pic:cNvPicPr>
+                      <a:picLocks noChangeAspect="1" noChangeArrowheads="1"/>
+                    </pic:cNvPicPr>
+                  </pic:nvPicPr>
+                  <pic:blipFill>
+                    <a:blip r:embed="rId11" cstate="print">
+                      <a:extLst>
+                        <a:ext uri="{28A0092B-C50C-407E-A947-70E740481C1C}">
+                          <a14:useLocalDpi xmlns:a14="http://schemas.microsoft.com/office/drawing/2010/main" val="0"/>
+                        </a:ext>
+                      </a:extLst>
+                    </a:blip>
+                    <a:srcRect/>
+                    <a:stretch>
+                      <a:fillRect/>
+                    </a:stretch>
+                  </pic:blipFill>
+                  <pic:spPr bwMode="auto">
+                    <a:xfrm>
+                      <a:off x="0" y="0"/>
+                      <a:ext cx="3367283" cy="2222091"/>
+                    </a:xfrm>
+                    <a:prstGeom prst="rect">
+                      <a:avLst/>
+                    </a:prstGeom>
+                    <a:noFill/>
+                    <a:ln>
+                      <a:noFill/>
+                    </a:ln>
+                  </pic:spPr>
+                </pic:pic>
+              </a:graphicData>
+            </a:graphic>
+          </wp:inline>
+        </w:drawing>
       </w:r>
     </w:p>
     <w:p/>
@@ -706,54 +765,38 @@
         <w:t>RN-42</w:t>
       </w:r>
       <w:r>
+        <w:t xml:space="preserve"> </w:t>
+      </w:r>
+      <w:bookmarkStart w:id="0" w:name="_GoBack"/>
+      <w:bookmarkEnd w:id="0"/>
+      <w:r>
         <w:t>(</w:t>
       </w:r>
+      <w:r>
+        <w:t xml:space="preserve">Pmod BT2 </w:t>
+      </w:r>
+      <w:proofErr w:type="spellStart"/>
+      <w:r>
+        <w:t>module</w:t>
+      </w:r>
+      <w:proofErr w:type="spellEnd"/>
+      <w:r>
+        <w:t>)</w:t>
+      </w:r>
+    </w:p>
+    <w:p>
+      <w:r>
+        <w:t xml:space="preserve">RN-42 er sat op som master. </w:t>
+      </w:r>
+      <w:r>
+        <w:t xml:space="preserve">Specifikt er den indstillet til Master Mode 4 – Auto-Connect DTR Mode.(REFERENCE til side 11 i bluetooth_cr_UG-v1.0r (RN 42).pdf) Dette er den fordi at man derigennem kan styre dens autoforbindefunktion ved at holde JP3 på </w:t>
+      </w:r>
       <w:proofErr w:type="spellStart"/>
       <w:r>
         <w:t>Pmod</w:t>
       </w:r>
       <w:proofErr w:type="spellEnd"/>
       <w:r>
-        <w:t xml:space="preserve"> BT2 </w:t>
-      </w:r>
-      <w:proofErr w:type="spellStart"/>
-      <w:r>
-        <w:t>module</w:t>
-      </w:r>
-      <w:proofErr w:type="spellEnd"/>
-      <w:r>
-        <w:t>)</w:t>
-      </w:r>
-    </w:p>
-    <w:p>
-      <w:r>
-        <w:t xml:space="preserve">RN-42 er sat op som master. </w:t>
-      </w:r>
-      <w:r>
-        <w:t xml:space="preserve">Specifikt er den indstillet til Master Mode 4 – </w:t>
-      </w:r>
-      <w:proofErr w:type="spellStart"/>
-      <w:r>
-        <w:t>Auto-Connect</w:t>
-      </w:r>
-      <w:proofErr w:type="spellEnd"/>
-      <w:r>
-        <w:t xml:space="preserve"> DTR Mode.(REFERENCE til side 11 i bluetooth_cr_UG-v1.0r (RN 42).</w:t>
-      </w:r>
-      <w:proofErr w:type="spellStart"/>
-      <w:r>
-        <w:t>pdf</w:t>
-      </w:r>
-      <w:proofErr w:type="spellEnd"/>
-      <w:r>
-        <w:t xml:space="preserve">) Dette er den fordi at man derigennem kan styre dens autoforbindefunktion ved at holde JP3 på </w:t>
-      </w:r>
-      <w:proofErr w:type="spellStart"/>
-      <w:r>
-        <w:t>Pmod</w:t>
-      </w:r>
-      <w:proofErr w:type="spellEnd"/>
-      <w:r>
         <w:t xml:space="preserve"> BT2 høj (3.3V). Denne autoforbindefunktion er ikke blevet implementeret fuldt i denne </w:t>
       </w:r>
       <w:proofErr w:type="spellStart"/>
@@ -762,23 +805,7 @@
       </w:r>
       <w:proofErr w:type="spellEnd"/>
       <w:r>
-        <w:t xml:space="preserve">. Autoforbinde styres ved hjælp af en ekstern jumper sat på JP3. Når autoforbindefunktionen aktiveres forbinder RN-42 automatisk til den </w:t>
-      </w:r>
-      <w:proofErr w:type="spellStart"/>
-      <w:r>
-        <w:t>MAC-adresse</w:t>
-      </w:r>
-      <w:proofErr w:type="spellEnd"/>
-      <w:r>
-        <w:t xml:space="preserve">, der ligger inde i </w:t>
-      </w:r>
-      <w:proofErr w:type="spellStart"/>
-      <w:r>
-        <w:t>Remote</w:t>
-      </w:r>
-      <w:proofErr w:type="spellEnd"/>
-      <w:r>
-        <w:t xml:space="preserve"> </w:t>
+        <w:t xml:space="preserve">. Autoforbinde styres ved hjælp af en ekstern jumper sat på JP3. Når autoforbindefunktionen aktiveres forbinder RN-42 automatisk til den MAC-adresse, der ligger inde i Remote </w:t>
       </w:r>
       <w:proofErr w:type="spellStart"/>
       <w:r>
@@ -786,15 +813,7 @@
       </w:r>
       <w:proofErr w:type="spellEnd"/>
       <w:r>
-        <w:t xml:space="preserve"> registret.(REFERENCE til side 25 i bluetooth_cr_UG-v1.0r (RN 42).</w:t>
-      </w:r>
-      <w:proofErr w:type="spellStart"/>
-      <w:r>
-        <w:t>pdf</w:t>
-      </w:r>
-      <w:proofErr w:type="spellEnd"/>
-      <w:r>
-        <w:t xml:space="preserve">). </w:t>
+        <w:t xml:space="preserve"> registret.(REFERENCE til side 25 i bluetooth_cr_UG-v1.0r (RN 42).pdf). </w:t>
       </w:r>
     </w:p>
     <w:p>
@@ -812,15 +831,7 @@
       </w:r>
       <w:proofErr w:type="spellEnd"/>
       <w:r>
-        <w:t xml:space="preserve"> bestemte vi at </w:t>
-      </w:r>
-      <w:proofErr w:type="spellStart"/>
-      <w:r>
-        <w:t>Body</w:t>
-      </w:r>
-      <w:proofErr w:type="spellEnd"/>
-      <w:r>
-        <w:t xml:space="preserve"> skulle sende alle sensordata 50 gange i sekundet. Alle disse data fylder:</w:t>
+        <w:t xml:space="preserve"> bestemte vi at Body skulle sende alle sensordata 50 gange i sekundet. Alle disse data fylder:</w:t>
       </w:r>
     </w:p>
     <w:p>
@@ -847,7 +858,7 @@
                     </pic:cNvPicPr>
                   </pic:nvPicPr>
                   <pic:blipFill>
-                    <a:blip r:embed="rId11" cstate="print"/>
+                    <a:blip r:embed="rId12" cstate="print"/>
                     <a:srcRect/>
                     <a:stretch>
                       <a:fillRect/>
@@ -894,93 +905,54 @@
       </w:r>
       <w:proofErr w:type="spellEnd"/>
       <w:r>
-        <w:t xml:space="preserve"> på </w:t>
+        <w:t xml:space="preserve"> på 115200 for at være sikker på at have nok båndbrede til senere </w:t>
+      </w:r>
+      <w:proofErr w:type="spellStart"/>
+      <w:r>
+        <w:t>iterationer</w:t>
+      </w:r>
+      <w:proofErr w:type="spellEnd"/>
+      <w:r>
+        <w:t>.</w:t>
+      </w:r>
+    </w:p>
+    <w:p>
+      <w:r>
+        <w:t xml:space="preserve"> For at opsætte Rock skal man ind i Command Mode(REFERENCE til side 16 i bluetooth_cr_UG-v1.0r (RN 42).pdf). Det gør man ved at forbinde til RN-42 modulet trådløst og skrive kommandoen:</w:t>
+      </w:r>
+    </w:p>
+    <w:p>
+      <w:r>
+        <w:t>”$$$”</w:t>
+      </w:r>
+    </w:p>
+    <w:p>
+      <w:r>
+        <w:t>Inde i Command Mode sættes først navnet til ROCK, da dette modul skal repræsentere Rock delen af systemet. Kommando:</w:t>
+      </w:r>
+    </w:p>
+    <w:p>
+      <w:r>
+        <w:t>”</w:t>
       </w:r>
       <w:proofErr w:type="gramStart"/>
       <w:r>
-        <w:t>115200</w:t>
+        <w:t>SN,ROCK</w:t>
       </w:r>
       <w:proofErr w:type="gramEnd"/>
       <w:r>
-        <w:t xml:space="preserve"> for at være sikker på at have nok båndbrede til senere </w:t>
-      </w:r>
-      <w:proofErr w:type="spellStart"/>
-      <w:r>
-        <w:t>iterationer</w:t>
-      </w:r>
-      <w:proofErr w:type="spellEnd"/>
-      <w:r>
-        <w:t>.</w:t>
-      </w:r>
-    </w:p>
-    <w:p>
-      <w:r>
-        <w:t xml:space="preserve"> For at opsætte Rock skal man ind i </w:t>
-      </w:r>
-      <w:proofErr w:type="spellStart"/>
-      <w:r>
-        <w:t>Command</w:t>
-      </w:r>
-      <w:proofErr w:type="spellEnd"/>
-      <w:r>
-        <w:t xml:space="preserve"> Mode(REFERENCE til side 16 i bluetooth_cr_UG-v1.0r (RN 42).</w:t>
-      </w:r>
-      <w:proofErr w:type="spellStart"/>
-      <w:r>
-        <w:t>pdf</w:t>
-      </w:r>
-      <w:proofErr w:type="spellEnd"/>
-      <w:r>
-        <w:t>). Det gør man ved at forbinde til RN-42 modulet trådløst og skrive kommandoen:</w:t>
-      </w:r>
-    </w:p>
-    <w:p>
-      <w:r>
-        <w:t>”$$$”</w:t>
-      </w:r>
-    </w:p>
-    <w:p>
-      <w:r>
-        <w:t xml:space="preserve">Inde i </w:t>
-      </w:r>
-      <w:proofErr w:type="spellStart"/>
-      <w:r>
-        <w:t>Command</w:t>
-      </w:r>
-      <w:proofErr w:type="spellEnd"/>
-      <w:r>
-        <w:t xml:space="preserve"> Mode sættes først navnet til ROCK, da dette modul skal repræsentere Rock delen af systemet. Kommando:</w:t>
-      </w:r>
-    </w:p>
-    <w:p>
-      <w:r>
         <w:t>”</w:t>
       </w:r>
-      <w:proofErr w:type="gramStart"/>
-      <w:r>
-        <w:t>SN,ROCK</w:t>
-      </w:r>
-      <w:proofErr w:type="gramEnd"/>
-      <w:r>
-        <w:t>”</w:t>
-      </w:r>
-    </w:p>
-    <w:p>
-      <w:r>
+    </w:p>
+    <w:p>
+      <w:r>
+        <w:lastRenderedPageBreak/>
         <w:t>Hvis en kommando er godtaget respondere RN-42 med ”ACK”</w:t>
       </w:r>
     </w:p>
     <w:p>
       <w:r>
-        <w:t xml:space="preserve">Herefter sættes </w:t>
-      </w:r>
-      <w:proofErr w:type="spellStart"/>
-      <w:r>
-        <w:t>Remote</w:t>
-      </w:r>
-      <w:proofErr w:type="spellEnd"/>
-      <w:r>
-        <w:t xml:space="preserve"> </w:t>
+        <w:t xml:space="preserve">Herefter sættes Remote </w:t>
       </w:r>
       <w:proofErr w:type="spellStart"/>
       <w:r>
@@ -1008,41 +980,16 @@
     </w:p>
     <w:p>
       <w:r>
-        <w:t xml:space="preserve">Efter dette er det vigtigt at opsætte </w:t>
-      </w:r>
-      <w:proofErr w:type="spellStart"/>
-      <w:r>
-        <w:t>Command</w:t>
-      </w:r>
-      <w:proofErr w:type="spellEnd"/>
-      <w:r>
-        <w:t xml:space="preserve"> Mode timeren, da man ellers ikke vil kunne få adgang til modulet igen uden at </w:t>
-      </w:r>
-      <w:proofErr w:type="spellStart"/>
-      <w:r>
-        <w:t>resette</w:t>
-      </w:r>
-      <w:proofErr w:type="spellEnd"/>
-      <w:r>
-        <w:t xml:space="preserve"> tilbage til fabriksindstillinger. Set timer kommando:</w:t>
-      </w:r>
-    </w:p>
-    <w:p>
-      <w:r>
-        <w:t>”</w:t>
-      </w:r>
-      <w:proofErr w:type="gramStart"/>
-      <w:r>
-        <w:t>ST,60</w:t>
-      </w:r>
-      <w:proofErr w:type="gramEnd"/>
-      <w:r>
-        <w:t>”</w:t>
-      </w:r>
-    </w:p>
-    <w:p>
-      <w:r>
-        <w:lastRenderedPageBreak/>
+        <w:t>Efter dette er det vigtigt at opsætte Command Mode timeren, da man ellers ikke vil kunne få adgang til modulet igen uden at resette tilbage til fabriksindstillinger. Set timer kommando:</w:t>
+      </w:r>
+    </w:p>
+    <w:p>
+      <w:r>
+        <w:t>”ST,60”</w:t>
+      </w:r>
+    </w:p>
+    <w:p>
+      <w:r>
         <w:t xml:space="preserve">I dette tilfælde er den sat til 60 sekunder. </w:t>
       </w:r>
     </w:p>
@@ -1053,15 +1000,7 @@
       </w:r>
       <w:proofErr w:type="spellEnd"/>
       <w:r>
-        <w:t xml:space="preserve"> behøver man ikke at sætte da den default er sat til </w:t>
-      </w:r>
-      <w:proofErr w:type="gramStart"/>
-      <w:r>
-        <w:t>115200</w:t>
-      </w:r>
-      <w:proofErr w:type="gramEnd"/>
-      <w:r>
-        <w:t xml:space="preserve">. </w:t>
+        <w:t xml:space="preserve"> behøver man ikke at sætte da den default er sat til 115200. </w:t>
       </w:r>
     </w:p>
     <w:p>
@@ -1075,11 +1014,9 @@
       <w:pPr>
         <w:pStyle w:val="Overskrift2"/>
       </w:pPr>
-      <w:proofErr w:type="spellStart"/>
       <w:r>
         <w:t>Body</w:t>
       </w:r>
-      <w:proofErr w:type="spellEnd"/>
     </w:p>
     <w:p>
       <w:pPr>
@@ -1102,15 +1039,7 @@
       </w:r>
       <w:proofErr w:type="spellEnd"/>
       <w:r>
-        <w:t xml:space="preserve"> igennem </w:t>
-      </w:r>
-      <w:proofErr w:type="spellStart"/>
-      <w:r>
-        <w:t>Body</w:t>
-      </w:r>
-      <w:proofErr w:type="spellEnd"/>
-      <w:r>
-        <w:t xml:space="preserve"> </w:t>
+        <w:t xml:space="preserve"> igennem Body </w:t>
       </w:r>
       <w:proofErr w:type="spellStart"/>
       <w:r>
@@ -1128,7 +1057,7 @@
       <w:tblPr>
         <w:tblStyle w:val="Tabel-Gitter"/>
         <w:tblW w:w="0" w:type="auto"/>
-        <w:tblLook w:val="04A0"/>
+        <w:tblLook w:val="04A0" w:firstRow="1" w:lastRow="0" w:firstColumn="1" w:lastColumn="0" w:noHBand="0" w:noVBand="1"/>
       </w:tblPr>
       <w:tblGrid>
         <w:gridCol w:w="4889"/>
@@ -1174,15 +1103,7 @@
             </w:r>
             <w:proofErr w:type="spellEnd"/>
             <w:r>
-              <w:t xml:space="preserve"> 4 </w:t>
-            </w:r>
-            <w:proofErr w:type="spellStart"/>
-            <w:r>
-              <w:t>Board</w:t>
-            </w:r>
-            <w:proofErr w:type="spellEnd"/>
-            <w:r>
-              <w:t xml:space="preserve"> </w:t>
+              <w:t xml:space="preserve"> 4 Board </w:t>
             </w:r>
             <w:proofErr w:type="spellStart"/>
             <w:r>
@@ -1348,13 +1269,8 @@
       </w:r>
       <w:proofErr w:type="spellEnd"/>
       <w:r>
-        <w:t xml:space="preserve"> </w:t>
-      </w:r>
-      <w:proofErr w:type="gramStart"/>
-      <w:r>
-        <w:t>115200</w:t>
-      </w:r>
-      <w:proofErr w:type="gramEnd"/>
+        <w:t xml:space="preserve"> 115200</w:t>
+      </w:r>
     </w:p>
     <w:p>
       <w:pPr>
@@ -1400,6 +1316,7 @@
         <w:rPr>
           <w:i/>
         </w:rPr>
+        <w:lastRenderedPageBreak/>
         <w:t>Montering af modul HC05</w:t>
       </w:r>
       <w:r>
@@ -1411,7 +1328,15 @@
       </w:r>
       <w:proofErr w:type="spellEnd"/>
       <w:r>
-        <w:t xml:space="preserve"> man skriver fra i terminalen(REFERENCE til </w:t>
+        <w:t xml:space="preserve"> man skriver fra i </w:t>
+      </w:r>
+      <w:proofErr w:type="gramStart"/>
+      <w:r>
+        <w:t>terminalen(</w:t>
+      </w:r>
+      <w:proofErr w:type="gramEnd"/>
+      <w:r>
+        <w:t xml:space="preserve">REFERENCE til </w:t>
       </w:r>
       <w:proofErr w:type="spellStart"/>
       <w:r>
@@ -1419,15 +1344,7 @@
       </w:r>
       <w:proofErr w:type="spellEnd"/>
       <w:r>
-        <w:t xml:space="preserve"> Term) skal være sat til </w:t>
-      </w:r>
-      <w:proofErr w:type="gramStart"/>
-      <w:r>
-        <w:t>38400</w:t>
-      </w:r>
-      <w:proofErr w:type="gramEnd"/>
-      <w:r>
-        <w:t>.</w:t>
+        <w:t xml:space="preserve"> Term) skal være sat til 38400.</w:t>
       </w:r>
       <w:r>
         <w:t xml:space="preserve"> I terminalen skrives kommandoen: </w:t>
@@ -1440,15 +1357,7 @@
     </w:p>
     <w:p>
       <w:r>
-        <w:t xml:space="preserve">Efter </w:t>
-      </w:r>
-      <w:proofErr w:type="gramStart"/>
-      <w:r>
-        <w:t>hver</w:t>
-      </w:r>
-      <w:proofErr w:type="gramEnd"/>
-      <w:r>
-        <w:t xml:space="preserve"> godkendt kommando svarer HC05 med ”OK”</w:t>
+        <w:t>Efter hver godkendt kommando svarer HC05 med ”OK”</w:t>
       </w:r>
     </w:p>
     <w:p>
@@ -1486,7 +1395,6 @@
     </w:p>
     <w:p>
       <w:r>
-        <w:lastRenderedPageBreak/>
         <w:t>Modulet er nu klar til dataoverførelse for Bodyenheden.</w:t>
       </w:r>
     </w:p>
@@ -1502,7 +1410,7 @@
 </file>
 
 <file path=word/endnotes.xml><?xml version="1.0" encoding="utf-8"?>
-<w:endnotes xmlns:ve="http://schemas.openxmlformats.org/markup-compatibility/2006" xmlns:o="urn:schemas-microsoft-com:office:office" xmlns:r="http://schemas.openxmlformats.org/officeDocument/2006/relationships" xmlns:m="http://schemas.openxmlformats.org/officeDocument/2006/math" xmlns:v="urn:schemas-microsoft-com:vml" xmlns:wp="http://schemas.openxmlformats.org/drawingml/2006/wordprocessingDrawing" xmlns:w10="urn:schemas-microsoft-com:office:word" xmlns:w="http://schemas.openxmlformats.org/wordprocessingml/2006/main" xmlns:wne="http://schemas.microsoft.com/office/word/2006/wordml">
+<w:endnotes xmlns:wpc="http://schemas.microsoft.com/office/word/2010/wordprocessingCanvas" xmlns:mc="http://schemas.openxmlformats.org/markup-compatibility/2006" xmlns:o="urn:schemas-microsoft-com:office:office" xmlns:r="http://schemas.openxmlformats.org/officeDocument/2006/relationships" xmlns:m="http://schemas.openxmlformats.org/officeDocument/2006/math" xmlns:v="urn:schemas-microsoft-com:vml" xmlns:wp14="http://schemas.microsoft.com/office/word/2010/wordprocessingDrawing" xmlns:wp="http://schemas.openxmlformats.org/drawingml/2006/wordprocessingDrawing" xmlns:w10="urn:schemas-microsoft-com:office:word" xmlns:w="http://schemas.openxmlformats.org/wordprocessingml/2006/main" xmlns:w14="http://schemas.microsoft.com/office/word/2010/wordml" xmlns:w15="http://schemas.microsoft.com/office/word/2012/wordml" xmlns:wpg="http://schemas.microsoft.com/office/word/2010/wordprocessingGroup" xmlns:wpi="http://schemas.microsoft.com/office/word/2010/wordprocessingInk" xmlns:wne="http://schemas.microsoft.com/office/word/2006/wordml" xmlns:wps="http://schemas.microsoft.com/office/word/2010/wordprocessingShape" mc:Ignorable="w14 w15 wp14">
   <w:endnote w:type="separator" w:id="-1">
     <w:p>
       <w:pPr>
@@ -1527,7 +1435,7 @@
 </file>
 
 <file path=word/footnotes.xml><?xml version="1.0" encoding="utf-8"?>
-<w:footnotes xmlns:ve="http://schemas.openxmlformats.org/markup-compatibility/2006" xmlns:o="urn:schemas-microsoft-com:office:office" xmlns:r="http://schemas.openxmlformats.org/officeDocument/2006/relationships" xmlns:m="http://schemas.openxmlformats.org/officeDocument/2006/math" xmlns:v="urn:schemas-microsoft-com:vml" xmlns:wp="http://schemas.openxmlformats.org/drawingml/2006/wordprocessingDrawing" xmlns:w10="urn:schemas-microsoft-com:office:word" xmlns:w="http://schemas.openxmlformats.org/wordprocessingml/2006/main" xmlns:wne="http://schemas.microsoft.com/office/word/2006/wordml">
+<w:footnotes xmlns:wpc="http://schemas.microsoft.com/office/word/2010/wordprocessingCanvas" xmlns:mc="http://schemas.openxmlformats.org/markup-compatibility/2006" xmlns:o="urn:schemas-microsoft-com:office:office" xmlns:r="http://schemas.openxmlformats.org/officeDocument/2006/relationships" xmlns:m="http://schemas.openxmlformats.org/officeDocument/2006/math" xmlns:v="urn:schemas-microsoft-com:vml" xmlns:wp14="http://schemas.microsoft.com/office/word/2010/wordprocessingDrawing" xmlns:wp="http://schemas.openxmlformats.org/drawingml/2006/wordprocessingDrawing" xmlns:w10="urn:schemas-microsoft-com:office:word" xmlns:w="http://schemas.openxmlformats.org/wordprocessingml/2006/main" xmlns:w14="http://schemas.microsoft.com/office/word/2010/wordml" xmlns:w15="http://schemas.microsoft.com/office/word/2012/wordml" xmlns:wpg="http://schemas.microsoft.com/office/word/2010/wordprocessingGroup" xmlns:wpi="http://schemas.microsoft.com/office/word/2010/wordprocessingInk" xmlns:wne="http://schemas.microsoft.com/office/word/2006/wordml" xmlns:wps="http://schemas.microsoft.com/office/word/2010/wordprocessingShape" mc:Ignorable="w14 w15 wp14">
   <w:footnote w:type="separator" w:id="-1">
     <w:p>
       <w:pPr>
@@ -1590,7 +1498,7 @@
 </file>
 
 <file path=word/numbering.xml><?xml version="1.0" encoding="utf-8"?>
-<w:numbering xmlns:ve="http://schemas.openxmlformats.org/markup-compatibility/2006" xmlns:o="urn:schemas-microsoft-com:office:office" xmlns:r="http://schemas.openxmlformats.org/officeDocument/2006/relationships" xmlns:m="http://schemas.openxmlformats.org/officeDocument/2006/math" xmlns:v="urn:schemas-microsoft-com:vml" xmlns:wp="http://schemas.openxmlformats.org/drawingml/2006/wordprocessingDrawing" xmlns:w10="urn:schemas-microsoft-com:office:word" xmlns:w="http://schemas.openxmlformats.org/wordprocessingml/2006/main" xmlns:wne="http://schemas.microsoft.com/office/word/2006/wordml">
+<w:numbering xmlns:wpc="http://schemas.microsoft.com/office/word/2010/wordprocessingCanvas" xmlns:mc="http://schemas.openxmlformats.org/markup-compatibility/2006" xmlns:o="urn:schemas-microsoft-com:office:office" xmlns:r="http://schemas.openxmlformats.org/officeDocument/2006/relationships" xmlns:m="http://schemas.openxmlformats.org/officeDocument/2006/math" xmlns:v="urn:schemas-microsoft-com:vml" xmlns:wp14="http://schemas.microsoft.com/office/word/2010/wordprocessingDrawing" xmlns:wp="http://schemas.openxmlformats.org/drawingml/2006/wordprocessingDrawing" xmlns:w10="urn:schemas-microsoft-com:office:word" xmlns:w="http://schemas.openxmlformats.org/wordprocessingml/2006/main" xmlns:w14="http://schemas.microsoft.com/office/word/2010/wordml" xmlns:w15="http://schemas.microsoft.com/office/word/2012/wordml" xmlns:wpg="http://schemas.microsoft.com/office/word/2010/wordprocessingGroup" xmlns:wpi="http://schemas.microsoft.com/office/word/2010/wordprocessingInk" xmlns:wne="http://schemas.microsoft.com/office/word/2006/wordml" xmlns:wps="http://schemas.microsoft.com/office/word/2010/wordprocessingShape" mc:Ignorable="w14 w15 wp14">
   <w:abstractNum w:abstractNumId="0">
     <w:nsid w:val="62AC1A62"/>
     <w:multiLevelType w:val="hybridMultilevel"/>
@@ -1711,7 +1619,7 @@
 </file>
 
 <file path=word/styles.xml><?xml version="1.0" encoding="utf-8"?>
-<w:styles xmlns:r="http://schemas.openxmlformats.org/officeDocument/2006/relationships" xmlns:w="http://schemas.openxmlformats.org/wordprocessingml/2006/main">
+<w:styles xmlns:mc="http://schemas.openxmlformats.org/markup-compatibility/2006" xmlns:r="http://schemas.openxmlformats.org/officeDocument/2006/relationships" xmlns:w="http://schemas.openxmlformats.org/wordprocessingml/2006/main" xmlns:w14="http://schemas.microsoft.com/office/word/2010/wordml" xmlns:w15="http://schemas.microsoft.com/office/word/2012/wordml" mc:Ignorable="w14 w15">
   <w:docDefaults>
     <w:rPrDefault>
       <w:rPr>
@@ -1727,144 +1635,378 @@
       </w:pPr>
     </w:pPrDefault>
   </w:docDefaults>
-  <w:latentStyles w:defLockedState="0" w:defUIPriority="99" w:defSemiHidden="1" w:defUnhideWhenUsed="1" w:defQFormat="0" w:count="267">
-    <w:lsdException w:name="Normal" w:semiHidden="0" w:uiPriority="0" w:unhideWhenUsed="0" w:qFormat="1"/>
-    <w:lsdException w:name="heading 1" w:semiHidden="0" w:uiPriority="9" w:unhideWhenUsed="0" w:qFormat="1"/>
-    <w:lsdException w:name="heading 2" w:uiPriority="9" w:qFormat="1"/>
-    <w:lsdException w:name="heading 3" w:uiPriority="9" w:qFormat="1"/>
-    <w:lsdException w:name="heading 4" w:uiPriority="9" w:qFormat="1"/>
-    <w:lsdException w:name="heading 5" w:uiPriority="9" w:qFormat="1"/>
-    <w:lsdException w:name="heading 6" w:uiPriority="9" w:qFormat="1"/>
-    <w:lsdException w:name="heading 7" w:uiPriority="9" w:qFormat="1"/>
-    <w:lsdException w:name="heading 8" w:uiPriority="9" w:qFormat="1"/>
-    <w:lsdException w:name="heading 9" w:uiPriority="9" w:qFormat="1"/>
-    <w:lsdException w:name="toc 1" w:uiPriority="39"/>
-    <w:lsdException w:name="toc 2" w:uiPriority="39"/>
-    <w:lsdException w:name="toc 3" w:uiPriority="39"/>
-    <w:lsdException w:name="toc 4" w:uiPriority="39"/>
-    <w:lsdException w:name="toc 5" w:uiPriority="39"/>
-    <w:lsdException w:name="toc 6" w:uiPriority="39"/>
-    <w:lsdException w:name="toc 7" w:uiPriority="39"/>
-    <w:lsdException w:name="toc 8" w:uiPriority="39"/>
-    <w:lsdException w:name="toc 9" w:uiPriority="39"/>
-    <w:lsdException w:name="caption" w:uiPriority="35" w:qFormat="1"/>
-    <w:lsdException w:name="Title" w:semiHidden="0" w:uiPriority="10" w:unhideWhenUsed="0" w:qFormat="1"/>
-    <w:lsdException w:name="Default Paragraph Font" w:uiPriority="1"/>
-    <w:lsdException w:name="Subtitle" w:semiHidden="0" w:uiPriority="11" w:unhideWhenUsed="0" w:qFormat="1"/>
-    <w:lsdException w:name="Strong" w:semiHidden="0" w:uiPriority="22" w:unhideWhenUsed="0" w:qFormat="1"/>
-    <w:lsdException w:name="Emphasis" w:semiHidden="0" w:uiPriority="20" w:unhideWhenUsed="0" w:qFormat="1"/>
-    <w:lsdException w:name="Table Grid" w:semiHidden="0" w:uiPriority="59" w:unhideWhenUsed="0"/>
-    <w:lsdException w:name="Placeholder Text" w:unhideWhenUsed="0"/>
-    <w:lsdException w:name="No Spacing" w:semiHidden="0" w:uiPriority="1" w:unhideWhenUsed="0" w:qFormat="1"/>
-    <w:lsdException w:name="Light Shading" w:semiHidden="0" w:uiPriority="60" w:unhideWhenUsed="0"/>
-    <w:lsdException w:name="Light List" w:semiHidden="0" w:uiPriority="61" w:unhideWhenUsed="0"/>
-    <w:lsdException w:name="Light Grid" w:semiHidden="0" w:uiPriority="62" w:unhideWhenUsed="0"/>
-    <w:lsdException w:name="Medium Shading 1" w:semiHidden="0" w:uiPriority="63" w:unhideWhenUsed="0"/>
-    <w:lsdException w:name="Medium Shading 2" w:semiHidden="0" w:uiPriority="64" w:unhideWhenUsed="0"/>
-    <w:lsdException w:name="Medium List 1" w:semiHidden="0" w:uiPriority="65" w:unhideWhenUsed="0"/>
-    <w:lsdException w:name="Medium List 2" w:semiHidden="0" w:uiPriority="66" w:unhideWhenUsed="0"/>
-    <w:lsdException w:name="Medium Grid 1" w:semiHidden="0" w:uiPriority="67" w:unhideWhenUsed="0"/>
-    <w:lsdException w:name="Medium Grid 2" w:semiHidden="0" w:uiPriority="68" w:unhideWhenUsed="0"/>
-    <w:lsdException w:name="Medium Grid 3" w:semiHidden="0" w:uiPriority="69" w:unhideWhenUsed="0"/>
-    <w:lsdException w:name="Dark List" w:semiHidden="0" w:uiPriority="70" w:unhideWhenUsed="0"/>
-    <w:lsdException w:name="Colorful Shading" w:semiHidden="0" w:uiPriority="71" w:unhideWhenUsed="0"/>
-    <w:lsdException w:name="Colorful List" w:semiHidden="0" w:uiPriority="72" w:unhideWhenUsed="0"/>
-    <w:lsdException w:name="Colorful Grid" w:semiHidden="0" w:uiPriority="73" w:unhideWhenUsed="0"/>
-    <w:lsdException w:name="Light Shading Accent 1" w:semiHidden="0" w:uiPriority="60" w:unhideWhenUsed="0"/>
-    <w:lsdException w:name="Light List Accent 1" w:semiHidden="0" w:uiPriority="61" w:unhideWhenUsed="0"/>
-    <w:lsdException w:name="Light Grid Accent 1" w:semiHidden="0" w:uiPriority="62" w:unhideWhenUsed="0"/>
-    <w:lsdException w:name="Medium Shading 1 Accent 1" w:semiHidden="0" w:uiPriority="63" w:unhideWhenUsed="0"/>
-    <w:lsdException w:name="Medium Shading 2 Accent 1" w:semiHidden="0" w:uiPriority="64" w:unhideWhenUsed="0"/>
-    <w:lsdException w:name="Medium List 1 Accent 1" w:semiHidden="0" w:uiPriority="65" w:unhideWhenUsed="0"/>
-    <w:lsdException w:name="Revision" w:unhideWhenUsed="0"/>
-    <w:lsdException w:name="List Paragraph" w:semiHidden="0" w:uiPriority="34" w:unhideWhenUsed="0" w:qFormat="1"/>
-    <w:lsdException w:name="Quote" w:semiHidden="0" w:uiPriority="29" w:unhideWhenUsed="0" w:qFormat="1"/>
-    <w:lsdException w:name="Intense Quote" w:semiHidden="0" w:uiPriority="30" w:unhideWhenUsed="0" w:qFormat="1"/>
-    <w:lsdException w:name="Medium List 2 Accent 1" w:semiHidden="0" w:uiPriority="66" w:unhideWhenUsed="0"/>
-    <w:lsdException w:name="Medium Grid 1 Accent 1" w:semiHidden="0" w:uiPriority="67" w:unhideWhenUsed="0"/>
-    <w:lsdException w:name="Medium Grid 2 Accent 1" w:semiHidden="0" w:uiPriority="68" w:unhideWhenUsed="0"/>
-    <w:lsdException w:name="Medium Grid 3 Accent 1" w:semiHidden="0" w:uiPriority="69" w:unhideWhenUsed="0"/>
-    <w:lsdException w:name="Dark List Accent 1" w:semiHidden="0" w:uiPriority="70" w:unhideWhenUsed="0"/>
-    <w:lsdException w:name="Colorful Shading Accent 1" w:semiHidden="0" w:uiPriority="71" w:unhideWhenUsed="0"/>
-    <w:lsdException w:name="Colorful List Accent 1" w:semiHidden="0" w:uiPriority="72" w:unhideWhenUsed="0"/>
-    <w:lsdException w:name="Colorful Grid Accent 1" w:semiHidden="0" w:uiPriority="73" w:unhideWhenUsed="0"/>
-    <w:lsdException w:name="Light Shading Accent 2" w:semiHidden="0" w:uiPriority="60" w:unhideWhenUsed="0"/>
-    <w:lsdException w:name="Light List Accent 2" w:semiHidden="0" w:uiPriority="61" w:unhideWhenUsed="0"/>
-    <w:lsdException w:name="Light Grid Accent 2" w:semiHidden="0" w:uiPriority="62" w:unhideWhenUsed="0"/>
-    <w:lsdException w:name="Medium Shading 1 Accent 2" w:semiHidden="0" w:uiPriority="63" w:unhideWhenUsed="0"/>
-    <w:lsdException w:name="Medium Shading 2 Accent 2" w:semiHidden="0" w:uiPriority="64" w:unhideWhenUsed="0"/>
-    <w:lsdException w:name="Medium List 1 Accent 2" w:semiHidden="0" w:uiPriority="65" w:unhideWhenUsed="0"/>
-    <w:lsdException w:name="Medium List 2 Accent 2" w:semiHidden="0" w:uiPriority="66" w:unhideWhenUsed="0"/>
-    <w:lsdException w:name="Medium Grid 1 Accent 2" w:semiHidden="0" w:uiPriority="67" w:unhideWhenUsed="0"/>
-    <w:lsdException w:name="Medium Grid 2 Accent 2" w:semiHidden="0" w:uiPriority="68" w:unhideWhenUsed="0"/>
-    <w:lsdException w:name="Medium Grid 3 Accent 2" w:semiHidden="0" w:uiPriority="69" w:unhideWhenUsed="0"/>
-    <w:lsdException w:name="Dark List Accent 2" w:semiHidden="0" w:uiPriority="70" w:unhideWhenUsed="0"/>
-    <w:lsdException w:name="Colorful Shading Accent 2" w:semiHidden="0" w:uiPriority="71" w:unhideWhenUsed="0"/>
-    <w:lsdException w:name="Colorful List Accent 2" w:semiHidden="0" w:uiPriority="72" w:unhideWhenUsed="0"/>
-    <w:lsdException w:name="Colorful Grid Accent 2" w:semiHidden="0" w:uiPriority="73" w:unhideWhenUsed="0"/>
-    <w:lsdException w:name="Light Shading Accent 3" w:semiHidden="0" w:uiPriority="60" w:unhideWhenUsed="0"/>
-    <w:lsdException w:name="Light List Accent 3" w:semiHidden="0" w:uiPriority="61" w:unhideWhenUsed="0"/>
-    <w:lsdException w:name="Light Grid Accent 3" w:semiHidden="0" w:uiPriority="62" w:unhideWhenUsed="0"/>
-    <w:lsdException w:name="Medium Shading 1 Accent 3" w:semiHidden="0" w:uiPriority="63" w:unhideWhenUsed="0"/>
-    <w:lsdException w:name="Medium Shading 2 Accent 3" w:semiHidden="0" w:uiPriority="64" w:unhideWhenUsed="0"/>
-    <w:lsdException w:name="Medium List 1 Accent 3" w:semiHidden="0" w:uiPriority="65" w:unhideWhenUsed="0"/>
-    <w:lsdException w:name="Medium List 2 Accent 3" w:semiHidden="0" w:uiPriority="66" w:unhideWhenUsed="0"/>
-    <w:lsdException w:name="Medium Grid 1 Accent 3" w:semiHidden="0" w:uiPriority="67" w:unhideWhenUsed="0"/>
-    <w:lsdException w:name="Medium Grid 2 Accent 3" w:semiHidden="0" w:uiPriority="68" w:unhideWhenUsed="0"/>
-    <w:lsdException w:name="Medium Grid 3 Accent 3" w:semiHidden="0" w:uiPriority="69" w:unhideWhenUsed="0"/>
-    <w:lsdException w:name="Dark List Accent 3" w:semiHidden="0" w:uiPriority="70" w:unhideWhenUsed="0"/>
-    <w:lsdException w:name="Colorful Shading Accent 3" w:semiHidden="0" w:uiPriority="71" w:unhideWhenUsed="0"/>
-    <w:lsdException w:name="Colorful List Accent 3" w:semiHidden="0" w:uiPriority="72" w:unhideWhenUsed="0"/>
-    <w:lsdException w:name="Colorful Grid Accent 3" w:semiHidden="0" w:uiPriority="73" w:unhideWhenUsed="0"/>
-    <w:lsdException w:name="Light Shading Accent 4" w:semiHidden="0" w:uiPriority="60" w:unhideWhenUsed="0"/>
-    <w:lsdException w:name="Light List Accent 4" w:semiHidden="0" w:uiPriority="61" w:unhideWhenUsed="0"/>
-    <w:lsdException w:name="Light Grid Accent 4" w:semiHidden="0" w:uiPriority="62" w:unhideWhenUsed="0"/>
-    <w:lsdException w:name="Medium Shading 1 Accent 4" w:semiHidden="0" w:uiPriority="63" w:unhideWhenUsed="0"/>
-    <w:lsdException w:name="Medium Shading 2 Accent 4" w:semiHidden="0" w:uiPriority="64" w:unhideWhenUsed="0"/>
-    <w:lsdException w:name="Medium List 1 Accent 4" w:semiHidden="0" w:uiPriority="65" w:unhideWhenUsed="0"/>
-    <w:lsdException w:name="Medium List 2 Accent 4" w:semiHidden="0" w:uiPriority="66" w:unhideWhenUsed="0"/>
-    <w:lsdException w:name="Medium Grid 1 Accent 4" w:semiHidden="0" w:uiPriority="67" w:unhideWhenUsed="0"/>
-    <w:lsdException w:name="Medium Grid 2 Accent 4" w:semiHidden="0" w:uiPriority="68" w:unhideWhenUsed="0"/>
-    <w:lsdException w:name="Medium Grid 3 Accent 4" w:semiHidden="0" w:uiPriority="69" w:unhideWhenUsed="0"/>
-    <w:lsdException w:name="Dark List Accent 4" w:semiHidden="0" w:uiPriority="70" w:unhideWhenUsed="0"/>
-    <w:lsdException w:name="Colorful Shading Accent 4" w:semiHidden="0" w:uiPriority="71" w:unhideWhenUsed="0"/>
-    <w:lsdException w:name="Colorful List Accent 4" w:semiHidden="0" w:uiPriority="72" w:unhideWhenUsed="0"/>
-    <w:lsdException w:name="Colorful Grid Accent 4" w:semiHidden="0" w:uiPriority="73" w:unhideWhenUsed="0"/>
-    <w:lsdException w:name="Light Shading Accent 5" w:semiHidden="0" w:uiPriority="60" w:unhideWhenUsed="0"/>
-    <w:lsdException w:name="Light List Accent 5" w:semiHidden="0" w:uiPriority="61" w:unhideWhenUsed="0"/>
-    <w:lsdException w:name="Light Grid Accent 5" w:semiHidden="0" w:uiPriority="62" w:unhideWhenUsed="0"/>
-    <w:lsdException w:name="Medium Shading 1 Accent 5" w:semiHidden="0" w:uiPriority="63" w:unhideWhenUsed="0"/>
-    <w:lsdException w:name="Medium Shading 2 Accent 5" w:semiHidden="0" w:uiPriority="64" w:unhideWhenUsed="0"/>
-    <w:lsdException w:name="Medium List 1 Accent 5" w:semiHidden="0" w:uiPriority="65" w:unhideWhenUsed="0"/>
-    <w:lsdException w:name="Medium List 2 Accent 5" w:semiHidden="0" w:uiPriority="66" w:unhideWhenUsed="0"/>
-    <w:lsdException w:name="Medium Grid 1 Accent 5" w:semiHidden="0" w:uiPriority="67" w:unhideWhenUsed="0"/>
-    <w:lsdException w:name="Medium Grid 2 Accent 5" w:semiHidden="0" w:uiPriority="68" w:unhideWhenUsed="0"/>
-    <w:lsdException w:name="Medium Grid 3 Accent 5" w:semiHidden="0" w:uiPriority="69" w:unhideWhenUsed="0"/>
-    <w:lsdException w:name="Dark List Accent 5" w:semiHidden="0" w:uiPriority="70" w:unhideWhenUsed="0"/>
-    <w:lsdException w:name="Colorful Shading Accent 5" w:semiHidden="0" w:uiPriority="71" w:unhideWhenUsed="0"/>
-    <w:lsdException w:name="Colorful List Accent 5" w:semiHidden="0" w:uiPriority="72" w:unhideWhenUsed="0"/>
-    <w:lsdException w:name="Colorful Grid Accent 5" w:semiHidden="0" w:uiPriority="73" w:unhideWhenUsed="0"/>
-    <w:lsdException w:name="Light Shading Accent 6" w:semiHidden="0" w:uiPriority="60" w:unhideWhenUsed="0"/>
-    <w:lsdException w:name="Light List Accent 6" w:semiHidden="0" w:uiPriority="61" w:unhideWhenUsed="0"/>
-    <w:lsdException w:name="Light Grid Accent 6" w:semiHidden="0" w:uiPriority="62" w:unhideWhenUsed="0"/>
-    <w:lsdException w:name="Medium Shading 1 Accent 6" w:semiHidden="0" w:uiPriority="63" w:unhideWhenUsed="0"/>
-    <w:lsdException w:name="Medium Shading 2 Accent 6" w:semiHidden="0" w:uiPriority="64" w:unhideWhenUsed="0"/>
-    <w:lsdException w:name="Medium List 1 Accent 6" w:semiHidden="0" w:uiPriority="65" w:unhideWhenUsed="0"/>
-    <w:lsdException w:name="Medium List 2 Accent 6" w:semiHidden="0" w:uiPriority="66" w:unhideWhenUsed="0"/>
-    <w:lsdException w:name="Medium Grid 1 Accent 6" w:semiHidden="0" w:uiPriority="67" w:unhideWhenUsed="0"/>
-    <w:lsdException w:name="Medium Grid 2 Accent 6" w:semiHidden="0" w:uiPriority="68" w:unhideWhenUsed="0"/>
-    <w:lsdException w:name="Medium Grid 3 Accent 6" w:semiHidden="0" w:uiPriority="69" w:unhideWhenUsed="0"/>
-    <w:lsdException w:name="Dark List Accent 6" w:semiHidden="0" w:uiPriority="70" w:unhideWhenUsed="0"/>
-    <w:lsdException w:name="Colorful Shading Accent 6" w:semiHidden="0" w:uiPriority="71" w:unhideWhenUsed="0"/>
-    <w:lsdException w:name="Colorful List Accent 6" w:semiHidden="0" w:uiPriority="72" w:unhideWhenUsed="0"/>
-    <w:lsdException w:name="Colorful Grid Accent 6" w:semiHidden="0" w:uiPriority="73" w:unhideWhenUsed="0"/>
-    <w:lsdException w:name="Subtle Emphasis" w:semiHidden="0" w:uiPriority="19" w:unhideWhenUsed="0" w:qFormat="1"/>
-    <w:lsdException w:name="Intense Emphasis" w:semiHidden="0" w:uiPriority="21" w:unhideWhenUsed="0" w:qFormat="1"/>
-    <w:lsdException w:name="Subtle Reference" w:semiHidden="0" w:uiPriority="31" w:unhideWhenUsed="0" w:qFormat="1"/>
-    <w:lsdException w:name="Intense Reference" w:semiHidden="0" w:uiPriority="32" w:unhideWhenUsed="0" w:qFormat="1"/>
-    <w:lsdException w:name="Book Title" w:semiHidden="0" w:uiPriority="33" w:unhideWhenUsed="0" w:qFormat="1"/>
-    <w:lsdException w:name="Bibliography" w:uiPriority="37"/>
-    <w:lsdException w:name="TOC Heading" w:uiPriority="39" w:qFormat="1"/>
+  <w:latentStyles w:defLockedState="0" w:defUIPriority="99" w:defSemiHidden="0" w:defUnhideWhenUsed="0" w:defQFormat="0" w:count="371">
+    <w:lsdException w:name="Normal" w:uiPriority="0" w:qFormat="1"/>
+    <w:lsdException w:name="heading 1" w:uiPriority="9" w:qFormat="1"/>
+    <w:lsdException w:name="heading 2" w:semiHidden="1" w:uiPriority="9" w:unhideWhenUsed="1" w:qFormat="1"/>
+    <w:lsdException w:name="heading 3" w:semiHidden="1" w:uiPriority="9" w:unhideWhenUsed="1" w:qFormat="1"/>
+    <w:lsdException w:name="heading 4" w:semiHidden="1" w:uiPriority="9" w:unhideWhenUsed="1" w:qFormat="1"/>
+    <w:lsdException w:name="heading 5" w:semiHidden="1" w:uiPriority="9" w:unhideWhenUsed="1" w:qFormat="1"/>
+    <w:lsdException w:name="heading 6" w:semiHidden="1" w:uiPriority="9" w:unhideWhenUsed="1" w:qFormat="1"/>
+    <w:lsdException w:name="heading 7" w:semiHidden="1" w:uiPriority="9" w:unhideWhenUsed="1" w:qFormat="1"/>
+    <w:lsdException w:name="heading 8" w:semiHidden="1" w:uiPriority="9" w:unhideWhenUsed="1" w:qFormat="1"/>
+    <w:lsdException w:name="heading 9" w:semiHidden="1" w:uiPriority="9" w:unhideWhenUsed="1" w:qFormat="1"/>
+    <w:lsdException w:name="index 1" w:semiHidden="1" w:unhideWhenUsed="1"/>
+    <w:lsdException w:name="index 2" w:semiHidden="1" w:unhideWhenUsed="1"/>
+    <w:lsdException w:name="index 3" w:semiHidden="1" w:unhideWhenUsed="1"/>
+    <w:lsdException w:name="index 4" w:semiHidden="1" w:unhideWhenUsed="1"/>
+    <w:lsdException w:name="index 5" w:semiHidden="1" w:unhideWhenUsed="1"/>
+    <w:lsdException w:name="index 6" w:semiHidden="1" w:unhideWhenUsed="1"/>
+    <w:lsdException w:name="index 7" w:semiHidden="1" w:unhideWhenUsed="1"/>
+    <w:lsdException w:name="index 8" w:semiHidden="1" w:unhideWhenUsed="1"/>
+    <w:lsdException w:name="index 9" w:semiHidden="1" w:unhideWhenUsed="1"/>
+    <w:lsdException w:name="toc 1" w:semiHidden="1" w:uiPriority="39" w:unhideWhenUsed="1"/>
+    <w:lsdException w:name="toc 2" w:semiHidden="1" w:uiPriority="39" w:unhideWhenUsed="1"/>
+    <w:lsdException w:name="toc 3" w:semiHidden="1" w:uiPriority="39" w:unhideWhenUsed="1"/>
+    <w:lsdException w:name="toc 4" w:semiHidden="1" w:uiPriority="39" w:unhideWhenUsed="1"/>
+    <w:lsdException w:name="toc 5" w:semiHidden="1" w:uiPriority="39" w:unhideWhenUsed="1"/>
+    <w:lsdException w:name="toc 6" w:semiHidden="1" w:uiPriority="39" w:unhideWhenUsed="1"/>
+    <w:lsdException w:name="toc 7" w:semiHidden="1" w:uiPriority="39" w:unhideWhenUsed="1"/>
+    <w:lsdException w:name="toc 8" w:semiHidden="1" w:uiPriority="39" w:unhideWhenUsed="1"/>
+    <w:lsdException w:name="toc 9" w:semiHidden="1" w:uiPriority="39" w:unhideWhenUsed="1"/>
+    <w:lsdException w:name="Normal Indent" w:semiHidden="1" w:unhideWhenUsed="1"/>
+    <w:lsdException w:name="footnote text" w:semiHidden="1" w:unhideWhenUsed="1"/>
+    <w:lsdException w:name="annotation text" w:semiHidden="1" w:unhideWhenUsed="1"/>
+    <w:lsdException w:name="header" w:semiHidden="1" w:unhideWhenUsed="1"/>
+    <w:lsdException w:name="footer" w:semiHidden="1" w:unhideWhenUsed="1"/>
+    <w:lsdException w:name="index heading" w:semiHidden="1" w:unhideWhenUsed="1"/>
+    <w:lsdException w:name="caption" w:semiHidden="1" w:uiPriority="35" w:unhideWhenUsed="1" w:qFormat="1"/>
+    <w:lsdException w:name="table of figures" w:semiHidden="1" w:unhideWhenUsed="1"/>
+    <w:lsdException w:name="envelope address" w:semiHidden="1" w:unhideWhenUsed="1"/>
+    <w:lsdException w:name="envelope return" w:semiHidden="1" w:unhideWhenUsed="1"/>
+    <w:lsdException w:name="footnote reference" w:semiHidden="1" w:unhideWhenUsed="1"/>
+    <w:lsdException w:name="annotation reference" w:semiHidden="1" w:unhideWhenUsed="1"/>
+    <w:lsdException w:name="line number" w:semiHidden="1" w:unhideWhenUsed="1"/>
+    <w:lsdException w:name="page number" w:semiHidden="1" w:unhideWhenUsed="1"/>
+    <w:lsdException w:name="endnote reference" w:semiHidden="1" w:unhideWhenUsed="1"/>
+    <w:lsdException w:name="endnote text" w:semiHidden="1" w:unhideWhenUsed="1"/>
+    <w:lsdException w:name="table of authorities" w:semiHidden="1" w:unhideWhenUsed="1"/>
+    <w:lsdException w:name="macro" w:semiHidden="1" w:unhideWhenUsed="1"/>
+    <w:lsdException w:name="toa heading" w:semiHidden="1" w:unhideWhenUsed="1"/>
+    <w:lsdException w:name="List" w:semiHidden="1" w:unhideWhenUsed="1"/>
+    <w:lsdException w:name="List Bullet" w:semiHidden="1" w:unhideWhenUsed="1"/>
+    <w:lsdException w:name="List Number" w:semiHidden="1" w:unhideWhenUsed="1"/>
+    <w:lsdException w:name="List 2" w:semiHidden="1" w:unhideWhenUsed="1"/>
+    <w:lsdException w:name="List 3" w:semiHidden="1" w:unhideWhenUsed="1"/>
+    <w:lsdException w:name="List 4" w:semiHidden="1" w:unhideWhenUsed="1"/>
+    <w:lsdException w:name="List 5" w:semiHidden="1" w:unhideWhenUsed="1"/>
+    <w:lsdException w:name="List Bullet 2" w:semiHidden="1" w:unhideWhenUsed="1"/>
+    <w:lsdException w:name="List Bullet 3" w:semiHidden="1" w:unhideWhenUsed="1"/>
+    <w:lsdException w:name="List Bullet 4" w:semiHidden="1" w:unhideWhenUsed="1"/>
+    <w:lsdException w:name="List Bullet 5" w:semiHidden="1" w:unhideWhenUsed="1"/>
+    <w:lsdException w:name="List Number 2" w:semiHidden="1" w:unhideWhenUsed="1"/>
+    <w:lsdException w:name="List Number 3" w:semiHidden="1" w:unhideWhenUsed="1"/>
+    <w:lsdException w:name="List Number 4" w:semiHidden="1" w:unhideWhenUsed="1"/>
+    <w:lsdException w:name="List Number 5" w:semiHidden="1" w:unhideWhenUsed="1"/>
+    <w:lsdException w:name="Title" w:uiPriority="10" w:qFormat="1"/>
+    <w:lsdException w:name="Closing" w:semiHidden="1" w:unhideWhenUsed="1"/>
+    <w:lsdException w:name="Signature" w:semiHidden="1" w:unhideWhenUsed="1"/>
+    <w:lsdException w:name="Default Paragraph Font" w:semiHidden="1" w:uiPriority="1" w:unhideWhenUsed="1"/>
+    <w:lsdException w:name="Body Text" w:semiHidden="1" w:unhideWhenUsed="1"/>
+    <w:lsdException w:name="Body Text Indent" w:semiHidden="1" w:unhideWhenUsed="1"/>
+    <w:lsdException w:name="List Continue" w:semiHidden="1" w:unhideWhenUsed="1"/>
+    <w:lsdException w:name="List Continue 2" w:semiHidden="1" w:unhideWhenUsed="1"/>
+    <w:lsdException w:name="List Continue 3" w:semiHidden="1" w:unhideWhenUsed="1"/>
+    <w:lsdException w:name="List Continue 4" w:semiHidden="1" w:unhideWhenUsed="1"/>
+    <w:lsdException w:name="List Continue 5" w:semiHidden="1" w:unhideWhenUsed="1"/>
+    <w:lsdException w:name="Message Header" w:semiHidden="1" w:unhideWhenUsed="1"/>
+    <w:lsdException w:name="Subtitle" w:uiPriority="11" w:qFormat="1"/>
+    <w:lsdException w:name="Salutation" w:semiHidden="1" w:unhideWhenUsed="1"/>
+    <w:lsdException w:name="Date" w:semiHidden="1" w:unhideWhenUsed="1"/>
+    <w:lsdException w:name="Body Text First Indent" w:semiHidden="1" w:unhideWhenUsed="1"/>
+    <w:lsdException w:name="Body Text First Indent 2" w:semiHidden="1" w:unhideWhenUsed="1"/>
+    <w:lsdException w:name="Note Heading" w:semiHidden="1" w:unhideWhenUsed="1"/>
+    <w:lsdException w:name="Body Text 2" w:semiHidden="1" w:unhideWhenUsed="1"/>
+    <w:lsdException w:name="Body Text 3" w:semiHidden="1" w:unhideWhenUsed="1"/>
+    <w:lsdException w:name="Body Text Indent 2" w:semiHidden="1" w:unhideWhenUsed="1"/>
+    <w:lsdException w:name="Body Text Indent 3" w:semiHidden="1" w:unhideWhenUsed="1"/>
+    <w:lsdException w:name="Block Text" w:semiHidden="1" w:unhideWhenUsed="1"/>
+    <w:lsdException w:name="Hyperlink" w:semiHidden="1" w:unhideWhenUsed="1"/>
+    <w:lsdException w:name="FollowedHyperlink" w:semiHidden="1" w:unhideWhenUsed="1"/>
+    <w:lsdException w:name="Strong" w:uiPriority="22" w:qFormat="1"/>
+    <w:lsdException w:name="Emphasis" w:uiPriority="20" w:qFormat="1"/>
+    <w:lsdException w:name="Document Map" w:semiHidden="1" w:unhideWhenUsed="1"/>
+    <w:lsdException w:name="Plain Text" w:semiHidden="1" w:unhideWhenUsed="1"/>
+    <w:lsdException w:name="E-mail Signature" w:semiHidden="1" w:unhideWhenUsed="1"/>
+    <w:lsdException w:name="HTML Top of Form" w:semiHidden="1" w:unhideWhenUsed="1"/>
+    <w:lsdException w:name="HTML Bottom of Form" w:semiHidden="1" w:unhideWhenUsed="1"/>
+    <w:lsdException w:name="Normal (Web)" w:semiHidden="1" w:unhideWhenUsed="1"/>
+    <w:lsdException w:name="HTML Acronym" w:semiHidden="1" w:unhideWhenUsed="1"/>
+    <w:lsdException w:name="HTML Address" w:semiHidden="1" w:unhideWhenUsed="1"/>
+    <w:lsdException w:name="HTML Cite" w:semiHidden="1" w:unhideWhenUsed="1"/>
+    <w:lsdException w:name="HTML Code" w:semiHidden="1" w:unhideWhenUsed="1"/>
+    <w:lsdException w:name="HTML Definition" w:semiHidden="1" w:unhideWhenUsed="1"/>
+    <w:lsdException w:name="HTML Keyboard" w:semiHidden="1" w:unhideWhenUsed="1"/>
+    <w:lsdException w:name="HTML Preformatted" w:semiHidden="1" w:unhideWhenUsed="1"/>
+    <w:lsdException w:name="HTML Sample" w:semiHidden="1" w:unhideWhenUsed="1"/>
+    <w:lsdException w:name="HTML Typewriter" w:semiHidden="1" w:unhideWhenUsed="1"/>
+    <w:lsdException w:name="HTML Variable" w:semiHidden="1" w:unhideWhenUsed="1"/>
+    <w:lsdException w:name="Normal Table" w:semiHidden="1" w:unhideWhenUsed="1"/>
+    <w:lsdException w:name="annotation subject" w:semiHidden="1" w:unhideWhenUsed="1"/>
+    <w:lsdException w:name="No List" w:semiHidden="1" w:unhideWhenUsed="1"/>
+    <w:lsdException w:name="Outline List 1" w:semiHidden="1" w:unhideWhenUsed="1"/>
+    <w:lsdException w:name="Outline List 2" w:semiHidden="1" w:unhideWhenUsed="1"/>
+    <w:lsdException w:name="Outline List 3" w:semiHidden="1" w:unhideWhenUsed="1"/>
+    <w:lsdException w:name="Table Simple 1" w:semiHidden="1" w:unhideWhenUsed="1"/>
+    <w:lsdException w:name="Table Simple 2" w:semiHidden="1" w:unhideWhenUsed="1"/>
+    <w:lsdException w:name="Table Simple 3" w:semiHidden="1" w:unhideWhenUsed="1"/>
+    <w:lsdException w:name="Table Classic 1" w:semiHidden="1" w:unhideWhenUsed="1"/>
+    <w:lsdException w:name="Table Classic 2" w:semiHidden="1" w:unhideWhenUsed="1"/>
+    <w:lsdException w:name="Table Classic 3" w:semiHidden="1" w:unhideWhenUsed="1"/>
+    <w:lsdException w:name="Table Classic 4" w:semiHidden="1" w:unhideWhenUsed="1"/>
+    <w:lsdException w:name="Table Colorful 1" w:semiHidden="1" w:unhideWhenUsed="1"/>
+    <w:lsdException w:name="Table Colorful 2" w:semiHidden="1" w:unhideWhenUsed="1"/>
+    <w:lsdException w:name="Table Colorful 3" w:semiHidden="1" w:unhideWhenUsed="1"/>
+    <w:lsdException w:name="Table Columns 1" w:semiHidden="1" w:unhideWhenUsed="1"/>
+    <w:lsdException w:name="Table Columns 2" w:semiHidden="1" w:unhideWhenUsed="1"/>
+    <w:lsdException w:name="Table Columns 3" w:semiHidden="1" w:unhideWhenUsed="1"/>
+    <w:lsdException w:name="Table Columns 4" w:semiHidden="1" w:unhideWhenUsed="1"/>
+    <w:lsdException w:name="Table Columns 5" w:semiHidden="1" w:unhideWhenUsed="1"/>
+    <w:lsdException w:name="Table Grid 1" w:semiHidden="1" w:unhideWhenUsed="1"/>
+    <w:lsdException w:name="Table Grid 2" w:semiHidden="1" w:unhideWhenUsed="1"/>
+    <w:lsdException w:name="Table Grid 3" w:semiHidden="1" w:unhideWhenUsed="1"/>
+    <w:lsdException w:name="Table Grid 4" w:semiHidden="1" w:unhideWhenUsed="1"/>
+    <w:lsdException w:name="Table Grid 5" w:semiHidden="1" w:unhideWhenUsed="1"/>
+    <w:lsdException w:name="Table Grid 6" w:semiHidden="1" w:unhideWhenUsed="1"/>
+    <w:lsdException w:name="Table Grid 7" w:semiHidden="1" w:unhideWhenUsed="1"/>
+    <w:lsdException w:name="Table Grid 8" w:semiHidden="1" w:unhideWhenUsed="1"/>
+    <w:lsdException w:name="Table List 1" w:semiHidden="1" w:unhideWhenUsed="1"/>
+    <w:lsdException w:name="Table List 2" w:semiHidden="1" w:unhideWhenUsed="1"/>
+    <w:lsdException w:name="Table List 3" w:semiHidden="1" w:unhideWhenUsed="1"/>
+    <w:lsdException w:name="Table List 4" w:semiHidden="1" w:unhideWhenUsed="1"/>
+    <w:lsdException w:name="Table List 5" w:semiHidden="1" w:unhideWhenUsed="1"/>
+    <w:lsdException w:name="Table List 6" w:semiHidden="1" w:unhideWhenUsed="1"/>
+    <w:lsdException w:name="Table List 7" w:semiHidden="1" w:unhideWhenUsed="1"/>
+    <w:lsdException w:name="Table List 8" w:semiHidden="1" w:unhideWhenUsed="1"/>
+    <w:lsdException w:name="Table 3D effects 1" w:semiHidden="1" w:unhideWhenUsed="1"/>
+    <w:lsdException w:name="Table 3D effects 2" w:semiHidden="1" w:unhideWhenUsed="1"/>
+    <w:lsdException w:name="Table 3D effects 3" w:semiHidden="1" w:unhideWhenUsed="1"/>
+    <w:lsdException w:name="Table Contemporary" w:semiHidden="1" w:unhideWhenUsed="1"/>
+    <w:lsdException w:name="Table Elegant" w:semiHidden="1" w:unhideWhenUsed="1"/>
+    <w:lsdException w:name="Table Professional" w:semiHidden="1" w:unhideWhenUsed="1"/>
+    <w:lsdException w:name="Table Subtle 1" w:semiHidden="1" w:unhideWhenUsed="1"/>
+    <w:lsdException w:name="Table Subtle 2" w:semiHidden="1" w:unhideWhenUsed="1"/>
+    <w:lsdException w:name="Table Web 1" w:semiHidden="1" w:unhideWhenUsed="1"/>
+    <w:lsdException w:name="Table Web 2" w:semiHidden="1" w:unhideWhenUsed="1"/>
+    <w:lsdException w:name="Table Web 3" w:semiHidden="1" w:unhideWhenUsed="1"/>
+    <w:lsdException w:name="Balloon Text" w:semiHidden="1" w:unhideWhenUsed="1"/>
+    <w:lsdException w:name="Table Grid" w:uiPriority="59"/>
+    <w:lsdException w:name="Table Theme" w:semiHidden="1" w:unhideWhenUsed="1"/>
+    <w:lsdException w:name="Placeholder Text" w:semiHidden="1"/>
+    <w:lsdException w:name="No Spacing" w:uiPriority="1" w:qFormat="1"/>
+    <w:lsdException w:name="Light Shading" w:uiPriority="60"/>
+    <w:lsdException w:name="Light List" w:uiPriority="61"/>
+    <w:lsdException w:name="Light Grid" w:uiPriority="62"/>
+    <w:lsdException w:name="Medium Shading 1" w:uiPriority="63"/>
+    <w:lsdException w:name="Medium Shading 2" w:uiPriority="64"/>
+    <w:lsdException w:name="Medium List 1" w:uiPriority="65"/>
+    <w:lsdException w:name="Medium List 2" w:uiPriority="66"/>
+    <w:lsdException w:name="Medium Grid 1" w:uiPriority="67"/>
+    <w:lsdException w:name="Medium Grid 2" w:uiPriority="68"/>
+    <w:lsdException w:name="Medium Grid 3" w:uiPriority="69"/>
+    <w:lsdException w:name="Dark List" w:uiPriority="70"/>
+    <w:lsdException w:name="Colorful Shading" w:uiPriority="71"/>
+    <w:lsdException w:name="Colorful List" w:uiPriority="72"/>
+    <w:lsdException w:name="Colorful Grid" w:uiPriority="73"/>
+    <w:lsdException w:name="Light Shading Accent 1" w:uiPriority="60"/>
+    <w:lsdException w:name="Light List Accent 1" w:uiPriority="61"/>
+    <w:lsdException w:name="Light Grid Accent 1" w:uiPriority="62"/>
+    <w:lsdException w:name="Medium Shading 1 Accent 1" w:uiPriority="63"/>
+    <w:lsdException w:name="Medium Shading 2 Accent 1" w:uiPriority="64"/>
+    <w:lsdException w:name="Medium List 1 Accent 1" w:uiPriority="65"/>
+    <w:lsdException w:name="Revision" w:semiHidden="1"/>
+    <w:lsdException w:name="List Paragraph" w:uiPriority="34" w:qFormat="1"/>
+    <w:lsdException w:name="Quote" w:uiPriority="29" w:qFormat="1"/>
+    <w:lsdException w:name="Intense Quote" w:uiPriority="30" w:qFormat="1"/>
+    <w:lsdException w:name="Medium List 2 Accent 1" w:uiPriority="66"/>
+    <w:lsdException w:name="Medium Grid 1 Accent 1" w:uiPriority="67"/>
+    <w:lsdException w:name="Medium Grid 2 Accent 1" w:uiPriority="68"/>
+    <w:lsdException w:name="Medium Grid 3 Accent 1" w:uiPriority="69"/>
+    <w:lsdException w:name="Dark List Accent 1" w:uiPriority="70"/>
+    <w:lsdException w:name="Colorful Shading Accent 1" w:uiPriority="71"/>
+    <w:lsdException w:name="Colorful List Accent 1" w:uiPriority="72"/>
+    <w:lsdException w:name="Colorful Grid Accent 1" w:uiPriority="73"/>
+    <w:lsdException w:name="Light Shading Accent 2" w:uiPriority="60"/>
+    <w:lsdException w:name="Light List Accent 2" w:uiPriority="61"/>
+    <w:lsdException w:name="Light Grid Accent 2" w:uiPriority="62"/>
+    <w:lsdException w:name="Medium Shading 1 Accent 2" w:uiPriority="63"/>
+    <w:lsdException w:name="Medium Shading 2 Accent 2" w:uiPriority="64"/>
+    <w:lsdException w:name="Medium List 1 Accent 2" w:uiPriority="65"/>
+    <w:lsdException w:name="Medium List 2 Accent 2" w:uiPriority="66"/>
+    <w:lsdException w:name="Medium Grid 1 Accent 2" w:uiPriority="67"/>
+    <w:lsdException w:name="Medium Grid 2 Accent 2" w:uiPriority="68"/>
+    <w:lsdException w:name="Medium Grid 3 Accent 2" w:uiPriority="69"/>
+    <w:lsdException w:name="Dark List Accent 2" w:uiPriority="70"/>
+    <w:lsdException w:name="Colorful Shading Accent 2" w:uiPriority="71"/>
+    <w:lsdException w:name="Colorful List Accent 2" w:uiPriority="72"/>
+    <w:lsdException w:name="Colorful Grid Accent 2" w:uiPriority="73"/>
+    <w:lsdException w:name="Light Shading Accent 3" w:uiPriority="60"/>
+    <w:lsdException w:name="Light List Accent 3" w:uiPriority="61"/>
+    <w:lsdException w:name="Light Grid Accent 3" w:uiPriority="62"/>
+    <w:lsdException w:name="Medium Shading 1 Accent 3" w:uiPriority="63"/>
+    <w:lsdException w:name="Medium Shading 2 Accent 3" w:uiPriority="64"/>
+    <w:lsdException w:name="Medium List 1 Accent 3" w:uiPriority="65"/>
+    <w:lsdException w:name="Medium List 2 Accent 3" w:uiPriority="66"/>
+    <w:lsdException w:name="Medium Grid 1 Accent 3" w:uiPriority="67"/>
+    <w:lsdException w:name="Medium Grid 2 Accent 3" w:uiPriority="68"/>
+    <w:lsdException w:name="Medium Grid 3 Accent 3" w:uiPriority="69"/>
+    <w:lsdException w:name="Dark List Accent 3" w:uiPriority="70"/>
+    <w:lsdException w:name="Colorful Shading Accent 3" w:uiPriority="71"/>
+    <w:lsdException w:name="Colorful List Accent 3" w:uiPriority="72"/>
+    <w:lsdException w:name="Colorful Grid Accent 3" w:uiPriority="73"/>
+    <w:lsdException w:name="Light Shading Accent 4" w:uiPriority="60"/>
+    <w:lsdException w:name="Light List Accent 4" w:uiPriority="61"/>
+    <w:lsdException w:name="Light Grid Accent 4" w:uiPriority="62"/>
+    <w:lsdException w:name="Medium Shading 1 Accent 4" w:uiPriority="63"/>
+    <w:lsdException w:name="Medium Shading 2 Accent 4" w:uiPriority="64"/>
+    <w:lsdException w:name="Medium List 1 Accent 4" w:uiPriority="65"/>
+    <w:lsdException w:name="Medium List 2 Accent 4" w:uiPriority="66"/>
+    <w:lsdException w:name="Medium Grid 1 Accent 4" w:uiPriority="67"/>
+    <w:lsdException w:name="Medium Grid 2 Accent 4" w:uiPriority="68"/>
+    <w:lsdException w:name="Medium Grid 3 Accent 4" w:uiPriority="69"/>
+    <w:lsdException w:name="Dark List Accent 4" w:uiPriority="70"/>
+    <w:lsdException w:name="Colorful Shading Accent 4" w:uiPriority="71"/>
+    <w:lsdException w:name="Colorful List Accent 4" w:uiPriority="72"/>
+    <w:lsdException w:name="Colorful Grid Accent 4" w:uiPriority="73"/>
+    <w:lsdException w:name="Light Shading Accent 5" w:uiPriority="60"/>
+    <w:lsdException w:name="Light List Accent 5" w:uiPriority="61"/>
+    <w:lsdException w:name="Light Grid Accent 5" w:uiPriority="62"/>
+    <w:lsdException w:name="Medium Shading 1 Accent 5" w:uiPriority="63"/>
+    <w:lsdException w:name="Medium Shading 2 Accent 5" w:uiPriority="64"/>
+    <w:lsdException w:name="Medium List 1 Accent 5" w:uiPriority="65"/>
+    <w:lsdException w:name="Medium List 2 Accent 5" w:uiPriority="66"/>
+    <w:lsdException w:name="Medium Grid 1 Accent 5" w:uiPriority="67"/>
+    <w:lsdException w:name="Medium Grid 2 Accent 5" w:uiPriority="68"/>
+    <w:lsdException w:name="Medium Grid 3 Accent 5" w:uiPriority="69"/>
+    <w:lsdException w:name="Dark List Accent 5" w:uiPriority="70"/>
+    <w:lsdException w:name="Colorful Shading Accent 5" w:uiPriority="71"/>
+    <w:lsdException w:name="Colorful List Accent 5" w:uiPriority="72"/>
+    <w:lsdException w:name="Colorful Grid Accent 5" w:uiPriority="73"/>
+    <w:lsdException w:name="Light Shading Accent 6" w:uiPriority="60"/>
+    <w:lsdException w:name="Light List Accent 6" w:uiPriority="61"/>
+    <w:lsdException w:name="Light Grid Accent 6" w:uiPriority="62"/>
+    <w:lsdException w:name="Medium Shading 1 Accent 6" w:uiPriority="63"/>
+    <w:lsdException w:name="Medium Shading 2 Accent 6" w:uiPriority="64"/>
+    <w:lsdException w:name="Medium List 1 Accent 6" w:uiPriority="65"/>
+    <w:lsdException w:name="Medium List 2 Accent 6" w:uiPriority="66"/>
+    <w:lsdException w:name="Medium Grid 1 Accent 6" w:uiPriority="67"/>
+    <w:lsdException w:name="Medium Grid 2 Accent 6" w:uiPriority="68"/>
+    <w:lsdException w:name="Medium Grid 3 Accent 6" w:uiPriority="69"/>
+    <w:lsdException w:name="Dark List Accent 6" w:uiPriority="70"/>
+    <w:lsdException w:name="Colorful Shading Accent 6" w:uiPriority="71"/>
+    <w:lsdException w:name="Colorful List Accent 6" w:uiPriority="72"/>
+    <w:lsdException w:name="Colorful Grid Accent 6" w:uiPriority="73"/>
+    <w:lsdException w:name="Subtle Emphasis" w:uiPriority="19" w:qFormat="1"/>
+    <w:lsdException w:name="Intense Emphasis" w:uiPriority="21" w:qFormat="1"/>
+    <w:lsdException w:name="Subtle Reference" w:uiPriority="31" w:qFormat="1"/>
+    <w:lsdException w:name="Intense Reference" w:uiPriority="32" w:qFormat="1"/>
+    <w:lsdException w:name="Book Title" w:uiPriority="33" w:qFormat="1"/>
+    <w:lsdException w:name="Bibliography" w:semiHidden="1" w:uiPriority="37" w:unhideWhenUsed="1"/>
+    <w:lsdException w:name="TOC Heading" w:semiHidden="1" w:uiPriority="39" w:unhideWhenUsed="1" w:qFormat="1"/>
+    <w:lsdException w:name="Plain Table 1" w:uiPriority="41"/>
+    <w:lsdException w:name="Plain Table 2" w:uiPriority="42"/>
+    <w:lsdException w:name="Plain Table 3" w:uiPriority="43"/>
+    <w:lsdException w:name="Plain Table 4" w:uiPriority="44"/>
+    <w:lsdException w:name="Plain Table 5" w:uiPriority="45"/>
+    <w:lsdException w:name="Grid Table Light" w:uiPriority="40"/>
+    <w:lsdException w:name="Grid Table 1 Light" w:uiPriority="46"/>
+    <w:lsdException w:name="Grid Table 2" w:uiPriority="47"/>
+    <w:lsdException w:name="Grid Table 3" w:uiPriority="48"/>
+    <w:lsdException w:name="Grid Table 4" w:uiPriority="49"/>
+    <w:lsdException w:name="Grid Table 5 Dark" w:uiPriority="50"/>
+    <w:lsdException w:name="Grid Table 6 Colorful" w:uiPriority="51"/>
+    <w:lsdException w:name="Grid Table 7 Colorful" w:uiPriority="52"/>
+    <w:lsdException w:name="Grid Table 1 Light Accent 1" w:uiPriority="46"/>
+    <w:lsdException w:name="Grid Table 2 Accent 1" w:uiPriority="47"/>
+    <w:lsdException w:name="Grid Table 3 Accent 1" w:uiPriority="48"/>
+    <w:lsdException w:name="Grid Table 4 Accent 1" w:uiPriority="49"/>
+    <w:lsdException w:name="Grid Table 5 Dark Accent 1" w:uiPriority="50"/>
+    <w:lsdException w:name="Grid Table 6 Colorful Accent 1" w:uiPriority="51"/>
+    <w:lsdException w:name="Grid Table 7 Colorful Accent 1" w:uiPriority="52"/>
+    <w:lsdException w:name="Grid Table 1 Light Accent 2" w:uiPriority="46"/>
+    <w:lsdException w:name="Grid Table 2 Accent 2" w:uiPriority="47"/>
+    <w:lsdException w:name="Grid Table 3 Accent 2" w:uiPriority="48"/>
+    <w:lsdException w:name="Grid Table 4 Accent 2" w:uiPriority="49"/>
+    <w:lsdException w:name="Grid Table 5 Dark Accent 2" w:uiPriority="50"/>
+    <w:lsdException w:name="Grid Table 6 Colorful Accent 2" w:uiPriority="51"/>
+    <w:lsdException w:name="Grid Table 7 Colorful Accent 2" w:uiPriority="52"/>
+    <w:lsdException w:name="Grid Table 1 Light Accent 3" w:uiPriority="46"/>
+    <w:lsdException w:name="Grid Table 2 Accent 3" w:uiPriority="47"/>
+    <w:lsdException w:name="Grid Table 3 Accent 3" w:uiPriority="48"/>
+    <w:lsdException w:name="Grid Table 4 Accent 3" w:uiPriority="49"/>
+    <w:lsdException w:name="Grid Table 5 Dark Accent 3" w:uiPriority="50"/>
+    <w:lsdException w:name="Grid Table 6 Colorful Accent 3" w:uiPriority="51"/>
+    <w:lsdException w:name="Grid Table 7 Colorful Accent 3" w:uiPriority="52"/>
+    <w:lsdException w:name="Grid Table 1 Light Accent 4" w:uiPriority="46"/>
+    <w:lsdException w:name="Grid Table 2 Accent 4" w:uiPriority="47"/>
+    <w:lsdException w:name="Grid Table 3 Accent 4" w:uiPriority="48"/>
+    <w:lsdException w:name="Grid Table 4 Accent 4" w:uiPriority="49"/>
+    <w:lsdException w:name="Grid Table 5 Dark Accent 4" w:uiPriority="50"/>
+    <w:lsdException w:name="Grid Table 6 Colorful Accent 4" w:uiPriority="51"/>
+    <w:lsdException w:name="Grid Table 7 Colorful Accent 4" w:uiPriority="52"/>
+    <w:lsdException w:name="Grid Table 1 Light Accent 5" w:uiPriority="46"/>
+    <w:lsdException w:name="Grid Table 2 Accent 5" w:uiPriority="47"/>
+    <w:lsdException w:name="Grid Table 3 Accent 5" w:uiPriority="48"/>
+    <w:lsdException w:name="Grid Table 4 Accent 5" w:uiPriority="49"/>
+    <w:lsdException w:name="Grid Table 5 Dark Accent 5" w:uiPriority="50"/>
+    <w:lsdException w:name="Grid Table 6 Colorful Accent 5" w:uiPriority="51"/>
+    <w:lsdException w:name="Grid Table 7 Colorful Accent 5" w:uiPriority="52"/>
+    <w:lsdException w:name="Grid Table 1 Light Accent 6" w:uiPriority="46"/>
+    <w:lsdException w:name="Grid Table 2 Accent 6" w:uiPriority="47"/>
+    <w:lsdException w:name="Grid Table 3 Accent 6" w:uiPriority="48"/>
+    <w:lsdException w:name="Grid Table 4 Accent 6" w:uiPriority="49"/>
+    <w:lsdException w:name="Grid Table 5 Dark Accent 6" w:uiPriority="50"/>
+    <w:lsdException w:name="Grid Table 6 Colorful Accent 6" w:uiPriority="51"/>
+    <w:lsdException w:name="Grid Table 7 Colorful Accent 6" w:uiPriority="52"/>
+    <w:lsdException w:name="List Table 1 Light" w:uiPriority="46"/>
+    <w:lsdException w:name="List Table 2" w:uiPriority="47"/>
+    <w:lsdException w:name="List Table 3" w:uiPriority="48"/>
+    <w:lsdException w:name="List Table 4" w:uiPriority="49"/>
+    <w:lsdException w:name="List Table 5 Dark" w:uiPriority="50"/>
+    <w:lsdException w:name="List Table 6 Colorful" w:uiPriority="51"/>
+    <w:lsdException w:name="List Table 7 Colorful" w:uiPriority="52"/>
+    <w:lsdException w:name="List Table 1 Light Accent 1" w:uiPriority="46"/>
+    <w:lsdException w:name="List Table 2 Accent 1" w:uiPriority="47"/>
+    <w:lsdException w:name="List Table 3 Accent 1" w:uiPriority="48"/>
+    <w:lsdException w:name="List Table 4 Accent 1" w:uiPriority="49"/>
+    <w:lsdException w:name="List Table 5 Dark Accent 1" w:uiPriority="50"/>
+    <w:lsdException w:name="List Table 6 Colorful Accent 1" w:uiPriority="51"/>
+    <w:lsdException w:name="List Table 7 Colorful Accent 1" w:uiPriority="52"/>
+    <w:lsdException w:name="List Table 1 Light Accent 2" w:uiPriority="46"/>
+    <w:lsdException w:name="List Table 2 Accent 2" w:uiPriority="47"/>
+    <w:lsdException w:name="List Table 3 Accent 2" w:uiPriority="48"/>
+    <w:lsdException w:name="List Table 4 Accent 2" w:uiPriority="49"/>
+    <w:lsdException w:name="List Table 5 Dark Accent 2" w:uiPriority="50"/>
+    <w:lsdException w:name="List Table 6 Colorful Accent 2" w:uiPriority="51"/>
+    <w:lsdException w:name="List Table 7 Colorful Accent 2" w:uiPriority="52"/>
+    <w:lsdException w:name="List Table 1 Light Accent 3" w:uiPriority="46"/>
+    <w:lsdException w:name="List Table 2 Accent 3" w:uiPriority="47"/>
+    <w:lsdException w:name="List Table 3 Accent 3" w:uiPriority="48"/>
+    <w:lsdException w:name="List Table 4 Accent 3" w:uiPriority="49"/>
+    <w:lsdException w:name="List Table 5 Dark Accent 3" w:uiPriority="50"/>
+    <w:lsdException w:name="List Table 6 Colorful Accent 3" w:uiPriority="51"/>
+    <w:lsdException w:name="List Table 7 Colorful Accent 3" w:uiPriority="52"/>
+    <w:lsdException w:name="List Table 1 Light Accent 4" w:uiPriority="46"/>
+    <w:lsdException w:name="List Table 2 Accent 4" w:uiPriority="47"/>
+    <w:lsdException w:name="List Table 3 Accent 4" w:uiPriority="48"/>
+    <w:lsdException w:name="List Table 4 Accent 4" w:uiPriority="49"/>
+    <w:lsdException w:name="List Table 5 Dark Accent 4" w:uiPriority="50"/>
+    <w:lsdException w:name="List Table 6 Colorful Accent 4" w:uiPriority="51"/>
+    <w:lsdException w:name="List Table 7 Colorful Accent 4" w:uiPriority="52"/>
+    <w:lsdException w:name="List Table 1 Light Accent 5" w:uiPriority="46"/>
+    <w:lsdException w:name="List Table 2 Accent 5" w:uiPriority="47"/>
+    <w:lsdException w:name="List Table 3 Accent 5" w:uiPriority="48"/>
+    <w:lsdException w:name="List Table 4 Accent 5" w:uiPriority="49"/>
+    <w:lsdException w:name="List Table 5 Dark Accent 5" w:uiPriority="50"/>
+    <w:lsdException w:name="List Table 6 Colorful Accent 5" w:uiPriority="51"/>
+    <w:lsdException w:name="List Table 7 Colorful Accent 5" w:uiPriority="52"/>
+    <w:lsdException w:name="List Table 1 Light Accent 6" w:uiPriority="46"/>
+    <w:lsdException w:name="List Table 2 Accent 6" w:uiPriority="47"/>
+    <w:lsdException w:name="List Table 3 Accent 6" w:uiPriority="48"/>
+    <w:lsdException w:name="List Table 4 Accent 6" w:uiPriority="49"/>
+    <w:lsdException w:name="List Table 5 Dark Accent 6" w:uiPriority="50"/>
+    <w:lsdException w:name="List Table 6 Colorful Accent 6" w:uiPriority="51"/>
+    <w:lsdException w:name="List Table 7 Colorful Accent 6" w:uiPriority="52"/>
   </w:latentStyles>
   <w:style w:type="paragraph" w:default="1" w:styleId="Normal">
     <w:name w:val="Normal"/>
@@ -1975,7 +2117,6 @@
     <w:uiPriority w:val="99"/>
     <w:semiHidden/>
     <w:unhideWhenUsed/>
-    <w:qFormat/>
     <w:tblPr>
       <w:tblInd w:w="0" w:type="dxa"/>
       <w:tblCellMar>
@@ -2113,7 +2254,6 @@
       <w:spacing w:after="0" w:line="240" w:lineRule="auto"/>
     </w:pPr>
     <w:tblPr>
-      <w:tblInd w:w="0" w:type="dxa"/>
       <w:tblBorders>
         <w:top w:val="single" w:sz="4" w:space="0" w:color="auto"/>
         <w:left w:val="single" w:sz="4" w:space="0" w:color="auto"/>
@@ -2122,12 +2262,6 @@
         <w:insideH w:val="single" w:sz="4" w:space="0" w:color="auto"/>
         <w:insideV w:val="single" w:sz="4" w:space="0" w:color="auto"/>
       </w:tblBorders>
-      <w:tblCellMar>
-        <w:top w:w="0" w:type="dxa"/>
-        <w:left w:w="108" w:type="dxa"/>
-        <w:bottom w:w="0" w:type="dxa"/>
-        <w:right w:w="108" w:type="dxa"/>
-      </w:tblCellMar>
     </w:tblPr>
   </w:style>
   <w:style w:type="paragraph" w:styleId="Sidehoved">

</xml_diff>

<commit_message>
Til retning af I2C test dokumenter, bluetooth opsætning mm.
</commit_message>
<xml_diff>
--- a/Design og implementering/Bluetooth/Bluetooth opsætning.docx
+++ b/Design og implementering/Bluetooth/Bluetooth opsætning.docx
@@ -1,126 +1,18 @@
 
 <file path=word/document.xml><?xml version="1.0" encoding="utf-8"?>
-<w:document xmlns:wpc="http://schemas.microsoft.com/office/word/2010/wordprocessingCanvas" xmlns:mc="http://schemas.openxmlformats.org/markup-compatibility/2006" xmlns:o="urn:schemas-microsoft-com:office:office" xmlns:r="http://schemas.openxmlformats.org/officeDocument/2006/relationships" xmlns:m="http://schemas.openxmlformats.org/officeDocument/2006/math" xmlns:v="urn:schemas-microsoft-com:vml" xmlns:wp14="http://schemas.microsoft.com/office/word/2010/wordprocessingDrawing" xmlns:wp="http://schemas.openxmlformats.org/drawingml/2006/wordprocessingDrawing" xmlns:w10="urn:schemas-microsoft-com:office:word" xmlns:w="http://schemas.openxmlformats.org/wordprocessingml/2006/main" xmlns:w14="http://schemas.microsoft.com/office/word/2010/wordml" xmlns:w15="http://schemas.microsoft.com/office/word/2012/wordml" xmlns:wpg="http://schemas.microsoft.com/office/word/2010/wordprocessingGroup" xmlns:wpi="http://schemas.microsoft.com/office/word/2010/wordprocessingInk" xmlns:wne="http://schemas.microsoft.com/office/word/2006/wordml" xmlns:wps="http://schemas.microsoft.com/office/word/2010/wordprocessingShape" mc:Ignorable="w14 w15 wp14">
+<w:document xmlns:ve="http://schemas.openxmlformats.org/markup-compatibility/2006" xmlns:o="urn:schemas-microsoft-com:office:office" xmlns:r="http://schemas.openxmlformats.org/officeDocument/2006/relationships" xmlns:m="http://schemas.openxmlformats.org/officeDocument/2006/math" xmlns:v="urn:schemas-microsoft-com:vml" xmlns:wp="http://schemas.openxmlformats.org/drawingml/2006/wordprocessingDrawing" xmlns:w10="urn:schemas-microsoft-com:office:word" xmlns:w="http://schemas.openxmlformats.org/wordprocessingml/2006/main" xmlns:wne="http://schemas.microsoft.com/office/word/2006/wordml">
   <w:body>
     <w:p>
       <w:pPr>
         <w:pStyle w:val="Overskrift1"/>
-        <w:rPr>
-          <w:lang w:val="en-US"/>
-        </w:rPr>
-      </w:pPr>
-      <w:r>
-        <w:rPr>
-          <w:lang w:val="en-US"/>
-        </w:rPr>
-        <w:t xml:space="preserve">Bluetooth SW </w:t>
-      </w:r>
-      <w:proofErr w:type="spellStart"/>
-      <w:r>
-        <w:rPr>
-          <w:lang w:val="en-US"/>
-        </w:rPr>
-        <w:t>opsætning</w:t>
-      </w:r>
-      <w:proofErr w:type="spellEnd"/>
-    </w:p>
-    <w:p>
-      <w:pPr>
-        <w:pStyle w:val="Overskrift2"/>
-        <w:rPr>
-          <w:lang w:val="en-US"/>
-        </w:rPr>
-      </w:pPr>
-      <w:r>
-        <w:rPr>
-          <w:lang w:val="en-US"/>
-        </w:rPr>
-        <w:t>Rock</w:t>
-      </w:r>
-    </w:p>
-    <w:p>
-      <w:pPr>
-        <w:pStyle w:val="Overskrift3"/>
-        <w:rPr>
-          <w:lang w:val="en-US"/>
-        </w:rPr>
-      </w:pPr>
-      <w:r>
-        <w:rPr>
-          <w:lang w:val="en-US"/>
-        </w:rPr>
-        <w:t>RN-42</w:t>
-      </w:r>
-      <w:r>
-        <w:rPr>
-          <w:lang w:val="en-US"/>
-        </w:rPr>
-        <w:t xml:space="preserve"> (</w:t>
-      </w:r>
-      <w:proofErr w:type="spellStart"/>
-      <w:r>
-        <w:rPr>
-          <w:lang w:val="en-US"/>
-        </w:rPr>
-        <w:t>Pmod</w:t>
-      </w:r>
-      <w:proofErr w:type="spellEnd"/>
-      <w:r>
-        <w:rPr>
-          <w:lang w:val="en-US"/>
-        </w:rPr>
-        <w:t xml:space="preserve"> BT2 module)</w:t>
-      </w:r>
-    </w:p>
-    <w:p>
-      <w:pPr>
-        <w:pStyle w:val="Overskrift2"/>
-        <w:rPr>
-          <w:lang w:val="en-US"/>
-        </w:rPr>
-      </w:pPr>
-      <w:r>
-        <w:rPr>
-          <w:lang w:val="en-US"/>
-        </w:rPr>
-        <w:t>Body</w:t>
-      </w:r>
-    </w:p>
-    <w:p>
-      <w:pPr>
-        <w:pStyle w:val="Overskrift3"/>
-      </w:pPr>
-      <w:r>
-        <w:t>HC05</w:t>
-      </w:r>
-    </w:p>
-    <w:p>
-      <w:pPr>
-        <w:pStyle w:val="Overskrift1"/>
-      </w:pPr>
-    </w:p>
-    <w:p>
-      <w:pPr>
-        <w:rPr>
-          <w:rFonts w:asciiTheme="majorHAnsi" w:eastAsiaTheme="majorEastAsia" w:hAnsiTheme="majorHAnsi" w:cstheme="majorBidi"/>
-          <w:b/>
-          <w:bCs/>
-          <w:color w:val="365F91" w:themeColor="accent1" w:themeShade="BF"/>
-          <w:sz w:val="28"/>
-          <w:szCs w:val="28"/>
-        </w:rPr>
-      </w:pPr>
-      <w:r>
-        <w:br w:type="page"/>
-      </w:r>
-    </w:p>
-    <w:p>
-      <w:pPr>
-        <w:pStyle w:val="Overskrift1"/>
-      </w:pPr>
-      <w:r>
-        <w:lastRenderedPageBreak/>
-        <w:t>Bluetooth HW</w:t>
+      </w:pPr>
+      <w:proofErr w:type="spellStart"/>
+      <w:r>
+        <w:t>Bluetooth</w:t>
+      </w:r>
+      <w:proofErr w:type="spellEnd"/>
+      <w:r>
+        <w:t xml:space="preserve"> HW</w:t>
       </w:r>
     </w:p>
     <w:p>
@@ -441,11 +333,11 @@
       <w:tblPr>
         <w:tblStyle w:val="Tabel-Gitter"/>
         <w:tblW w:w="0" w:type="auto"/>
-        <w:tblLook w:val="04A0" w:firstRow="1" w:lastRow="0" w:firstColumn="1" w:lastColumn="0" w:noHBand="0" w:noVBand="1"/>
+        <w:tblLook w:val="04A0"/>
       </w:tblPr>
       <w:tblGrid>
-        <w:gridCol w:w="2444"/>
-        <w:gridCol w:w="2533"/>
+        <w:gridCol w:w="4889"/>
+        <w:gridCol w:w="4889"/>
       </w:tblGrid>
       <w:tr>
         <w:tc>
@@ -618,6 +510,7 @@
     <w:p/>
     <w:p>
       <w:r>
+        <w:lastRenderedPageBreak/>
         <w:t>For at omgå</w:t>
       </w:r>
       <w:r>
@@ -635,11 +528,16 @@
         <w:t xml:space="preserve"> Pi</w:t>
       </w:r>
       <w:r>
-        <w:t xml:space="preserve"> TFT-skær</w:t>
+        <w:t xml:space="preserve"> </w:t>
+      </w:r>
+      <w:proofErr w:type="spellStart"/>
+      <w:r>
+        <w:t>TFT-skær</w:t>
       </w:r>
       <w:r>
         <w:t>m</w:t>
       </w:r>
+      <w:proofErr w:type="spellEnd"/>
       <w:r>
         <w:t xml:space="preserve"> har vi sat et </w:t>
       </w:r>
@@ -683,7 +581,6 @@
     </w:p>
     <w:p>
       <w:r>
-        <w:lastRenderedPageBreak/>
         <w:tab/>
       </w:r>
       <w:r>
@@ -712,7 +609,7 @@
                     <a:blip r:embed="rId11" cstate="print">
                       <a:extLst>
                         <a:ext uri="{28A0092B-C50C-407E-A947-70E740481C1C}">
-                          <a14:useLocalDpi xmlns:a14="http://schemas.microsoft.com/office/drawing/2010/main" val="0"/>
+                          <a14:useLocalDpi xmlns:a14="http://schemas.microsoft.com/office/drawing/2010/main" xmlns:wps="http://schemas.microsoft.com/office/word/2010/wordprocessingShape" xmlns:wpi="http://schemas.microsoft.com/office/word/2010/wordprocessingInk" xmlns:wpg="http://schemas.microsoft.com/office/word/2010/wordprocessingGroup" xmlns:w15="http://schemas.microsoft.com/office/word/2012/wordml" xmlns:w14="http://schemas.microsoft.com/office/word/2010/wordml" xmlns:w="http://schemas.openxmlformats.org/wordprocessingml/2006/main" xmlns:w10="urn:schemas-microsoft-com:office:word" xmlns:wp14="http://schemas.microsoft.com/office/word/2010/wordprocessingDrawing" xmlns:v="urn:schemas-microsoft-com:vml" xmlns:o="urn:schemas-microsoft-com:office:office" xmlns:mc="http://schemas.openxmlformats.org/markup-compatibility/2006" xmlns:wpc="http://schemas.microsoft.com/office/word/2010/wordprocessingCanvas" xmlns="" val="0"/>
                         </a:ext>
                       </a:extLst>
                     </a:blip>
@@ -772,8 +669,13 @@
       <w:r>
         <w:t>(</w:t>
       </w:r>
-      <w:r>
-        <w:t xml:space="preserve">Pmod BT2 </w:t>
+      <w:proofErr w:type="spellStart"/>
+      <w:r>
+        <w:t>Pmod</w:t>
+      </w:r>
+      <w:proofErr w:type="spellEnd"/>
+      <w:r>
+        <w:t xml:space="preserve"> BT2 </w:t>
       </w:r>
       <w:proofErr w:type="spellStart"/>
       <w:r>
@@ -805,7 +707,15 @@
       </w:r>
       <w:proofErr w:type="spellEnd"/>
       <w:r>
-        <w:t xml:space="preserve">. Autoforbinde styres ved hjælp af en ekstern jumper sat på JP3. Når autoforbindefunktionen aktiveres forbinder RN-42 automatisk til den MAC-adresse, der ligger inde i Remote </w:t>
+        <w:t xml:space="preserve">. Autoforbinde styres ved hjælp af en ekstern jumper sat på JP3. Når autoforbindefunktionen aktiveres forbinder RN-42 automatisk til den MAC-adresse, der ligger inde i </w:t>
+      </w:r>
+      <w:proofErr w:type="spellStart"/>
+      <w:r>
+        <w:t>Remote</w:t>
+      </w:r>
+      <w:proofErr w:type="spellEnd"/>
+      <w:r>
+        <w:t xml:space="preserve"> </w:t>
       </w:r>
       <w:proofErr w:type="spellStart"/>
       <w:r>
@@ -928,6 +838,7 @@
     </w:p>
     <w:p>
       <w:r>
+        <w:lastRenderedPageBreak/>
         <w:t>Inde i Command Mode sættes først navnet til ROCK, da dette modul skal repræsentere Rock delen af systemet. Kommando:</w:t>
       </w:r>
     </w:p>
@@ -946,13 +857,20 @@
     </w:p>
     <w:p>
       <w:r>
-        <w:lastRenderedPageBreak/>
         <w:t>Hvis en kommando er godtaget respondere RN-42 med ”ACK”</w:t>
       </w:r>
     </w:p>
     <w:p>
       <w:r>
-        <w:t xml:space="preserve">Herefter sættes Remote </w:t>
+        <w:t xml:space="preserve">Herefter sættes </w:t>
+      </w:r>
+      <w:proofErr w:type="spellStart"/>
+      <w:r>
+        <w:t>Remote</w:t>
+      </w:r>
+      <w:proofErr w:type="spellEnd"/>
+      <w:r>
+        <w:t xml:space="preserve"> </w:t>
       </w:r>
       <w:proofErr w:type="spellStart"/>
       <w:r>
@@ -1039,7 +957,15 @@
       </w:r>
       <w:proofErr w:type="spellEnd"/>
       <w:r>
-        <w:t xml:space="preserve"> igennem Body </w:t>
+        <w:t xml:space="preserve"> igennem </w:t>
+      </w:r>
+      <w:proofErr w:type="spellStart"/>
+      <w:r>
+        <w:t>Body</w:t>
+      </w:r>
+      <w:proofErr w:type="spellEnd"/>
+      <w:r>
+        <w:t xml:space="preserve"> </w:t>
       </w:r>
       <w:proofErr w:type="spellStart"/>
       <w:r>
@@ -1057,7 +983,7 @@
       <w:tblPr>
         <w:tblStyle w:val="Tabel-Gitter"/>
         <w:tblW w:w="0" w:type="auto"/>
-        <w:tblLook w:val="04A0" w:firstRow="1" w:lastRow="0" w:firstColumn="1" w:lastColumn="0" w:noHBand="0" w:noVBand="1"/>
+        <w:tblLook w:val="04A0"/>
       </w:tblPr>
       <w:tblGrid>
         <w:gridCol w:w="4889"/>
@@ -1103,7 +1029,15 @@
             </w:r>
             <w:proofErr w:type="spellEnd"/>
             <w:r>
-              <w:t xml:space="preserve"> 4 Board </w:t>
+              <w:t xml:space="preserve"> 4 </w:t>
+            </w:r>
+            <w:proofErr w:type="spellStart"/>
+            <w:r>
+              <w:t>Board</w:t>
+            </w:r>
+            <w:proofErr w:type="spellEnd"/>
+            <w:r>
+              <w:t xml:space="preserve"> </w:t>
             </w:r>
             <w:proofErr w:type="spellStart"/>
             <w:r>
@@ -1281,6 +1215,7 @@
         </w:numPr>
       </w:pPr>
       <w:r>
+        <w:lastRenderedPageBreak/>
         <w:t xml:space="preserve">Dataoverførelsesstørrelse: </w:t>
       </w:r>
       <w:r>
@@ -1316,7 +1251,6 @@
         <w:rPr>
           <w:i/>
         </w:rPr>
-        <w:lastRenderedPageBreak/>
         <w:t>Montering af modul HC05</w:t>
       </w:r>
       <w:r>
@@ -1328,23 +1262,23 @@
       </w:r>
       <w:proofErr w:type="spellEnd"/>
       <w:r>
-        <w:t xml:space="preserve"> man skriver fra i </w:t>
+        <w:t xml:space="preserve"> man skriver fra i terminalen(REFERENCE til </w:t>
+      </w:r>
+      <w:proofErr w:type="spellStart"/>
+      <w:r>
+        <w:t>Tera</w:t>
+      </w:r>
+      <w:proofErr w:type="spellEnd"/>
+      <w:r>
+        <w:t xml:space="preserve"> Term) skal være sat til </w:t>
       </w:r>
       <w:proofErr w:type="gramStart"/>
       <w:r>
-        <w:t>terminalen(</w:t>
+        <w:t>38400</w:t>
       </w:r>
       <w:proofErr w:type="gramEnd"/>
       <w:r>
-        <w:t xml:space="preserve">REFERENCE til </w:t>
-      </w:r>
-      <w:proofErr w:type="spellStart"/>
-      <w:r>
-        <w:t>Tera</w:t>
-      </w:r>
-      <w:proofErr w:type="spellEnd"/>
-      <w:r>
-        <w:t xml:space="preserve"> Term) skal være sat til 38400.</w:t>
+        <w:t>.</w:t>
       </w:r>
       <w:r>
         <w:t xml:space="preserve"> I terminalen skrives kommandoen: </w:t>
@@ -1410,7 +1344,7 @@
 </file>
 
 <file path=word/endnotes.xml><?xml version="1.0" encoding="utf-8"?>
-<w:endnotes xmlns:wpc="http://schemas.microsoft.com/office/word/2010/wordprocessingCanvas" xmlns:mc="http://schemas.openxmlformats.org/markup-compatibility/2006" xmlns:o="urn:schemas-microsoft-com:office:office" xmlns:r="http://schemas.openxmlformats.org/officeDocument/2006/relationships" xmlns:m="http://schemas.openxmlformats.org/officeDocument/2006/math" xmlns:v="urn:schemas-microsoft-com:vml" xmlns:wp14="http://schemas.microsoft.com/office/word/2010/wordprocessingDrawing" xmlns:wp="http://schemas.openxmlformats.org/drawingml/2006/wordprocessingDrawing" xmlns:w10="urn:schemas-microsoft-com:office:word" xmlns:w="http://schemas.openxmlformats.org/wordprocessingml/2006/main" xmlns:w14="http://schemas.microsoft.com/office/word/2010/wordml" xmlns:w15="http://schemas.microsoft.com/office/word/2012/wordml" xmlns:wpg="http://schemas.microsoft.com/office/word/2010/wordprocessingGroup" xmlns:wpi="http://schemas.microsoft.com/office/word/2010/wordprocessingInk" xmlns:wne="http://schemas.microsoft.com/office/word/2006/wordml" xmlns:wps="http://schemas.microsoft.com/office/word/2010/wordprocessingShape" mc:Ignorable="w14 w15 wp14">
+<w:endnotes xmlns:ve="http://schemas.openxmlformats.org/markup-compatibility/2006" xmlns:o="urn:schemas-microsoft-com:office:office" xmlns:r="http://schemas.openxmlformats.org/officeDocument/2006/relationships" xmlns:m="http://schemas.openxmlformats.org/officeDocument/2006/math" xmlns:v="urn:schemas-microsoft-com:vml" xmlns:wp="http://schemas.openxmlformats.org/drawingml/2006/wordprocessingDrawing" xmlns:w10="urn:schemas-microsoft-com:office:word" xmlns:w="http://schemas.openxmlformats.org/wordprocessingml/2006/main" xmlns:wne="http://schemas.microsoft.com/office/word/2006/wordml">
   <w:endnote w:type="separator" w:id="-1">
     <w:p>
       <w:pPr>
@@ -1435,7 +1369,7 @@
 </file>
 
 <file path=word/footnotes.xml><?xml version="1.0" encoding="utf-8"?>
-<w:footnotes xmlns:wpc="http://schemas.microsoft.com/office/word/2010/wordprocessingCanvas" xmlns:mc="http://schemas.openxmlformats.org/markup-compatibility/2006" xmlns:o="urn:schemas-microsoft-com:office:office" xmlns:r="http://schemas.openxmlformats.org/officeDocument/2006/relationships" xmlns:m="http://schemas.openxmlformats.org/officeDocument/2006/math" xmlns:v="urn:schemas-microsoft-com:vml" xmlns:wp14="http://schemas.microsoft.com/office/word/2010/wordprocessingDrawing" xmlns:wp="http://schemas.openxmlformats.org/drawingml/2006/wordprocessingDrawing" xmlns:w10="urn:schemas-microsoft-com:office:word" xmlns:w="http://schemas.openxmlformats.org/wordprocessingml/2006/main" xmlns:w14="http://schemas.microsoft.com/office/word/2010/wordml" xmlns:w15="http://schemas.microsoft.com/office/word/2012/wordml" xmlns:wpg="http://schemas.microsoft.com/office/word/2010/wordprocessingGroup" xmlns:wpi="http://schemas.microsoft.com/office/word/2010/wordprocessingInk" xmlns:wne="http://schemas.microsoft.com/office/word/2006/wordml" xmlns:wps="http://schemas.microsoft.com/office/word/2010/wordprocessingShape" mc:Ignorable="w14 w15 wp14">
+<w:footnotes xmlns:ve="http://schemas.openxmlformats.org/markup-compatibility/2006" xmlns:o="urn:schemas-microsoft-com:office:office" xmlns:r="http://schemas.openxmlformats.org/officeDocument/2006/relationships" xmlns:m="http://schemas.openxmlformats.org/officeDocument/2006/math" xmlns:v="urn:schemas-microsoft-com:vml" xmlns:wp="http://schemas.openxmlformats.org/drawingml/2006/wordprocessingDrawing" xmlns:w10="urn:schemas-microsoft-com:office:word" xmlns:w="http://schemas.openxmlformats.org/wordprocessingml/2006/main" xmlns:wne="http://schemas.microsoft.com/office/word/2006/wordml">
   <w:footnote w:type="separator" w:id="-1">
     <w:p>
       <w:pPr>
@@ -1498,7 +1432,7 @@
 </file>
 
 <file path=word/numbering.xml><?xml version="1.0" encoding="utf-8"?>
-<w:numbering xmlns:wpc="http://schemas.microsoft.com/office/word/2010/wordprocessingCanvas" xmlns:mc="http://schemas.openxmlformats.org/markup-compatibility/2006" xmlns:o="urn:schemas-microsoft-com:office:office" xmlns:r="http://schemas.openxmlformats.org/officeDocument/2006/relationships" xmlns:m="http://schemas.openxmlformats.org/officeDocument/2006/math" xmlns:v="urn:schemas-microsoft-com:vml" xmlns:wp14="http://schemas.microsoft.com/office/word/2010/wordprocessingDrawing" xmlns:wp="http://schemas.openxmlformats.org/drawingml/2006/wordprocessingDrawing" xmlns:w10="urn:schemas-microsoft-com:office:word" xmlns:w="http://schemas.openxmlformats.org/wordprocessingml/2006/main" xmlns:w14="http://schemas.microsoft.com/office/word/2010/wordml" xmlns:w15="http://schemas.microsoft.com/office/word/2012/wordml" xmlns:wpg="http://schemas.microsoft.com/office/word/2010/wordprocessingGroup" xmlns:wpi="http://schemas.microsoft.com/office/word/2010/wordprocessingInk" xmlns:wne="http://schemas.microsoft.com/office/word/2006/wordml" xmlns:wps="http://schemas.microsoft.com/office/word/2010/wordprocessingShape" mc:Ignorable="w14 w15 wp14">
+<w:numbering xmlns:ve="http://schemas.openxmlformats.org/markup-compatibility/2006" xmlns:o="urn:schemas-microsoft-com:office:office" xmlns:r="http://schemas.openxmlformats.org/officeDocument/2006/relationships" xmlns:m="http://schemas.openxmlformats.org/officeDocument/2006/math" xmlns:v="urn:schemas-microsoft-com:vml" xmlns:wp="http://schemas.openxmlformats.org/drawingml/2006/wordprocessingDrawing" xmlns:w10="urn:schemas-microsoft-com:office:word" xmlns:w="http://schemas.openxmlformats.org/wordprocessingml/2006/main" xmlns:wne="http://schemas.microsoft.com/office/word/2006/wordml">
   <w:abstractNum w:abstractNumId="0">
     <w:nsid w:val="62AC1A62"/>
     <w:multiLevelType w:val="hybridMultilevel"/>
@@ -1619,7 +1553,7 @@
 </file>
 
 <file path=word/styles.xml><?xml version="1.0" encoding="utf-8"?>
-<w:styles xmlns:mc="http://schemas.openxmlformats.org/markup-compatibility/2006" xmlns:r="http://schemas.openxmlformats.org/officeDocument/2006/relationships" xmlns:w="http://schemas.openxmlformats.org/wordprocessingml/2006/main" xmlns:w14="http://schemas.microsoft.com/office/word/2010/wordml" xmlns:w15="http://schemas.microsoft.com/office/word/2012/wordml" mc:Ignorable="w14 w15">
+<w:styles xmlns:r="http://schemas.openxmlformats.org/officeDocument/2006/relationships" xmlns:w="http://schemas.openxmlformats.org/wordprocessingml/2006/main">
   <w:docDefaults>
     <w:rPrDefault>
       <w:rPr>
@@ -1635,378 +1569,144 @@
       </w:pPr>
     </w:pPrDefault>
   </w:docDefaults>
-  <w:latentStyles w:defLockedState="0" w:defUIPriority="99" w:defSemiHidden="0" w:defUnhideWhenUsed="0" w:defQFormat="0" w:count="371">
-    <w:lsdException w:name="Normal" w:uiPriority="0" w:qFormat="1"/>
-    <w:lsdException w:name="heading 1" w:uiPriority="9" w:qFormat="1"/>
-    <w:lsdException w:name="heading 2" w:semiHidden="1" w:uiPriority="9" w:unhideWhenUsed="1" w:qFormat="1"/>
-    <w:lsdException w:name="heading 3" w:semiHidden="1" w:uiPriority="9" w:unhideWhenUsed="1" w:qFormat="1"/>
-    <w:lsdException w:name="heading 4" w:semiHidden="1" w:uiPriority="9" w:unhideWhenUsed="1" w:qFormat="1"/>
-    <w:lsdException w:name="heading 5" w:semiHidden="1" w:uiPriority="9" w:unhideWhenUsed="1" w:qFormat="1"/>
-    <w:lsdException w:name="heading 6" w:semiHidden="1" w:uiPriority="9" w:unhideWhenUsed="1" w:qFormat="1"/>
-    <w:lsdException w:name="heading 7" w:semiHidden="1" w:uiPriority="9" w:unhideWhenUsed="1" w:qFormat="1"/>
-    <w:lsdException w:name="heading 8" w:semiHidden="1" w:uiPriority="9" w:unhideWhenUsed="1" w:qFormat="1"/>
-    <w:lsdException w:name="heading 9" w:semiHidden="1" w:uiPriority="9" w:unhideWhenUsed="1" w:qFormat="1"/>
-    <w:lsdException w:name="index 1" w:semiHidden="1" w:unhideWhenUsed="1"/>
-    <w:lsdException w:name="index 2" w:semiHidden="1" w:unhideWhenUsed="1"/>
-    <w:lsdException w:name="index 3" w:semiHidden="1" w:unhideWhenUsed="1"/>
-    <w:lsdException w:name="index 4" w:semiHidden="1" w:unhideWhenUsed="1"/>
-    <w:lsdException w:name="index 5" w:semiHidden="1" w:unhideWhenUsed="1"/>
-    <w:lsdException w:name="index 6" w:semiHidden="1" w:unhideWhenUsed="1"/>
-    <w:lsdException w:name="index 7" w:semiHidden="1" w:unhideWhenUsed="1"/>
-    <w:lsdException w:name="index 8" w:semiHidden="1" w:unhideWhenUsed="1"/>
-    <w:lsdException w:name="index 9" w:semiHidden="1" w:unhideWhenUsed="1"/>
-    <w:lsdException w:name="toc 1" w:semiHidden="1" w:uiPriority="39" w:unhideWhenUsed="1"/>
-    <w:lsdException w:name="toc 2" w:semiHidden="1" w:uiPriority="39" w:unhideWhenUsed="1"/>
-    <w:lsdException w:name="toc 3" w:semiHidden="1" w:uiPriority="39" w:unhideWhenUsed="1"/>
-    <w:lsdException w:name="toc 4" w:semiHidden="1" w:uiPriority="39" w:unhideWhenUsed="1"/>
-    <w:lsdException w:name="toc 5" w:semiHidden="1" w:uiPriority="39" w:unhideWhenUsed="1"/>
-    <w:lsdException w:name="toc 6" w:semiHidden="1" w:uiPriority="39" w:unhideWhenUsed="1"/>
-    <w:lsdException w:name="toc 7" w:semiHidden="1" w:uiPriority="39" w:unhideWhenUsed="1"/>
-    <w:lsdException w:name="toc 8" w:semiHidden="1" w:uiPriority="39" w:unhideWhenUsed="1"/>
-    <w:lsdException w:name="toc 9" w:semiHidden="1" w:uiPriority="39" w:unhideWhenUsed="1"/>
-    <w:lsdException w:name="Normal Indent" w:semiHidden="1" w:unhideWhenUsed="1"/>
-    <w:lsdException w:name="footnote text" w:semiHidden="1" w:unhideWhenUsed="1"/>
-    <w:lsdException w:name="annotation text" w:semiHidden="1" w:unhideWhenUsed="1"/>
-    <w:lsdException w:name="header" w:semiHidden="1" w:unhideWhenUsed="1"/>
-    <w:lsdException w:name="footer" w:semiHidden="1" w:unhideWhenUsed="1"/>
-    <w:lsdException w:name="index heading" w:semiHidden="1" w:unhideWhenUsed="1"/>
-    <w:lsdException w:name="caption" w:semiHidden="1" w:uiPriority="35" w:unhideWhenUsed="1" w:qFormat="1"/>
-    <w:lsdException w:name="table of figures" w:semiHidden="1" w:unhideWhenUsed="1"/>
-    <w:lsdException w:name="envelope address" w:semiHidden="1" w:unhideWhenUsed="1"/>
-    <w:lsdException w:name="envelope return" w:semiHidden="1" w:unhideWhenUsed="1"/>
-    <w:lsdException w:name="footnote reference" w:semiHidden="1" w:unhideWhenUsed="1"/>
-    <w:lsdException w:name="annotation reference" w:semiHidden="1" w:unhideWhenUsed="1"/>
-    <w:lsdException w:name="line number" w:semiHidden="1" w:unhideWhenUsed="1"/>
-    <w:lsdException w:name="page number" w:semiHidden="1" w:unhideWhenUsed="1"/>
-    <w:lsdException w:name="endnote reference" w:semiHidden="1" w:unhideWhenUsed="1"/>
-    <w:lsdException w:name="endnote text" w:semiHidden="1" w:unhideWhenUsed="1"/>
-    <w:lsdException w:name="table of authorities" w:semiHidden="1" w:unhideWhenUsed="1"/>
-    <w:lsdException w:name="macro" w:semiHidden="1" w:unhideWhenUsed="1"/>
-    <w:lsdException w:name="toa heading" w:semiHidden="1" w:unhideWhenUsed="1"/>
-    <w:lsdException w:name="List" w:semiHidden="1" w:unhideWhenUsed="1"/>
-    <w:lsdException w:name="List Bullet" w:semiHidden="1" w:unhideWhenUsed="1"/>
-    <w:lsdException w:name="List Number" w:semiHidden="1" w:unhideWhenUsed="1"/>
-    <w:lsdException w:name="List 2" w:semiHidden="1" w:unhideWhenUsed="1"/>
-    <w:lsdException w:name="List 3" w:semiHidden="1" w:unhideWhenUsed="1"/>
-    <w:lsdException w:name="List 4" w:semiHidden="1" w:unhideWhenUsed="1"/>
-    <w:lsdException w:name="List 5" w:semiHidden="1" w:unhideWhenUsed="1"/>
-    <w:lsdException w:name="List Bullet 2" w:semiHidden="1" w:unhideWhenUsed="1"/>
-    <w:lsdException w:name="List Bullet 3" w:semiHidden="1" w:unhideWhenUsed="1"/>
-    <w:lsdException w:name="List Bullet 4" w:semiHidden="1" w:unhideWhenUsed="1"/>
-    <w:lsdException w:name="List Bullet 5" w:semiHidden="1" w:unhideWhenUsed="1"/>
-    <w:lsdException w:name="List Number 2" w:semiHidden="1" w:unhideWhenUsed="1"/>
-    <w:lsdException w:name="List Number 3" w:semiHidden="1" w:unhideWhenUsed="1"/>
-    <w:lsdException w:name="List Number 4" w:semiHidden="1" w:unhideWhenUsed="1"/>
-    <w:lsdException w:name="List Number 5" w:semiHidden="1" w:unhideWhenUsed="1"/>
-    <w:lsdException w:name="Title" w:uiPriority="10" w:qFormat="1"/>
-    <w:lsdException w:name="Closing" w:semiHidden="1" w:unhideWhenUsed="1"/>
-    <w:lsdException w:name="Signature" w:semiHidden="1" w:unhideWhenUsed="1"/>
-    <w:lsdException w:name="Default Paragraph Font" w:semiHidden="1" w:uiPriority="1" w:unhideWhenUsed="1"/>
-    <w:lsdException w:name="Body Text" w:semiHidden="1" w:unhideWhenUsed="1"/>
-    <w:lsdException w:name="Body Text Indent" w:semiHidden="1" w:unhideWhenUsed="1"/>
-    <w:lsdException w:name="List Continue" w:semiHidden="1" w:unhideWhenUsed="1"/>
-    <w:lsdException w:name="List Continue 2" w:semiHidden="1" w:unhideWhenUsed="1"/>
-    <w:lsdException w:name="List Continue 3" w:semiHidden="1" w:unhideWhenUsed="1"/>
-    <w:lsdException w:name="List Continue 4" w:semiHidden="1" w:unhideWhenUsed="1"/>
-    <w:lsdException w:name="List Continue 5" w:semiHidden="1" w:unhideWhenUsed="1"/>
-    <w:lsdException w:name="Message Header" w:semiHidden="1" w:unhideWhenUsed="1"/>
-    <w:lsdException w:name="Subtitle" w:uiPriority="11" w:qFormat="1"/>
-    <w:lsdException w:name="Salutation" w:semiHidden="1" w:unhideWhenUsed="1"/>
-    <w:lsdException w:name="Date" w:semiHidden="1" w:unhideWhenUsed="1"/>
-    <w:lsdException w:name="Body Text First Indent" w:semiHidden="1" w:unhideWhenUsed="1"/>
-    <w:lsdException w:name="Body Text First Indent 2" w:semiHidden="1" w:unhideWhenUsed="1"/>
-    <w:lsdException w:name="Note Heading" w:semiHidden="1" w:unhideWhenUsed="1"/>
-    <w:lsdException w:name="Body Text 2" w:semiHidden="1" w:unhideWhenUsed="1"/>
-    <w:lsdException w:name="Body Text 3" w:semiHidden="1" w:unhideWhenUsed="1"/>
-    <w:lsdException w:name="Body Text Indent 2" w:semiHidden="1" w:unhideWhenUsed="1"/>
-    <w:lsdException w:name="Body Text Indent 3" w:semiHidden="1" w:unhideWhenUsed="1"/>
-    <w:lsdException w:name="Block Text" w:semiHidden="1" w:unhideWhenUsed="1"/>
-    <w:lsdException w:name="Hyperlink" w:semiHidden="1" w:unhideWhenUsed="1"/>
-    <w:lsdException w:name="FollowedHyperlink" w:semiHidden="1" w:unhideWhenUsed="1"/>
-    <w:lsdException w:name="Strong" w:uiPriority="22" w:qFormat="1"/>
-    <w:lsdException w:name="Emphasis" w:uiPriority="20" w:qFormat="1"/>
-    <w:lsdException w:name="Document Map" w:semiHidden="1" w:unhideWhenUsed="1"/>
-    <w:lsdException w:name="Plain Text" w:semiHidden="1" w:unhideWhenUsed="1"/>
-    <w:lsdException w:name="E-mail Signature" w:semiHidden="1" w:unhideWhenUsed="1"/>
-    <w:lsdException w:name="HTML Top of Form" w:semiHidden="1" w:unhideWhenUsed="1"/>
-    <w:lsdException w:name="HTML Bottom of Form" w:semiHidden="1" w:unhideWhenUsed="1"/>
-    <w:lsdException w:name="Normal (Web)" w:semiHidden="1" w:unhideWhenUsed="1"/>
-    <w:lsdException w:name="HTML Acronym" w:semiHidden="1" w:unhideWhenUsed="1"/>
-    <w:lsdException w:name="HTML Address" w:semiHidden="1" w:unhideWhenUsed="1"/>
-    <w:lsdException w:name="HTML Cite" w:semiHidden="1" w:unhideWhenUsed="1"/>
-    <w:lsdException w:name="HTML Code" w:semiHidden="1" w:unhideWhenUsed="1"/>
-    <w:lsdException w:name="HTML Definition" w:semiHidden="1" w:unhideWhenUsed="1"/>
-    <w:lsdException w:name="HTML Keyboard" w:semiHidden="1" w:unhideWhenUsed="1"/>
-    <w:lsdException w:name="HTML Preformatted" w:semiHidden="1" w:unhideWhenUsed="1"/>
-    <w:lsdException w:name="HTML Sample" w:semiHidden="1" w:unhideWhenUsed="1"/>
-    <w:lsdException w:name="HTML Typewriter" w:semiHidden="1" w:unhideWhenUsed="1"/>
-    <w:lsdException w:name="HTML Variable" w:semiHidden="1" w:unhideWhenUsed="1"/>
-    <w:lsdException w:name="Normal Table" w:semiHidden="1" w:unhideWhenUsed="1"/>
-    <w:lsdException w:name="annotation subject" w:semiHidden="1" w:unhideWhenUsed="1"/>
-    <w:lsdException w:name="No List" w:semiHidden="1" w:unhideWhenUsed="1"/>
-    <w:lsdException w:name="Outline List 1" w:semiHidden="1" w:unhideWhenUsed="1"/>
-    <w:lsdException w:name="Outline List 2" w:semiHidden="1" w:unhideWhenUsed="1"/>
-    <w:lsdException w:name="Outline List 3" w:semiHidden="1" w:unhideWhenUsed="1"/>
-    <w:lsdException w:name="Table Simple 1" w:semiHidden="1" w:unhideWhenUsed="1"/>
-    <w:lsdException w:name="Table Simple 2" w:semiHidden="1" w:unhideWhenUsed="1"/>
-    <w:lsdException w:name="Table Simple 3" w:semiHidden="1" w:unhideWhenUsed="1"/>
-    <w:lsdException w:name="Table Classic 1" w:semiHidden="1" w:unhideWhenUsed="1"/>
-    <w:lsdException w:name="Table Classic 2" w:semiHidden="1" w:unhideWhenUsed="1"/>
-    <w:lsdException w:name="Table Classic 3" w:semiHidden="1" w:unhideWhenUsed="1"/>
-    <w:lsdException w:name="Table Classic 4" w:semiHidden="1" w:unhideWhenUsed="1"/>
-    <w:lsdException w:name="Table Colorful 1" w:semiHidden="1" w:unhideWhenUsed="1"/>
-    <w:lsdException w:name="Table Colorful 2" w:semiHidden="1" w:unhideWhenUsed="1"/>
-    <w:lsdException w:name="Table Colorful 3" w:semiHidden="1" w:unhideWhenUsed="1"/>
-    <w:lsdException w:name="Table Columns 1" w:semiHidden="1" w:unhideWhenUsed="1"/>
-    <w:lsdException w:name="Table Columns 2" w:semiHidden="1" w:unhideWhenUsed="1"/>
-    <w:lsdException w:name="Table Columns 3" w:semiHidden="1" w:unhideWhenUsed="1"/>
-    <w:lsdException w:name="Table Columns 4" w:semiHidden="1" w:unhideWhenUsed="1"/>
-    <w:lsdException w:name="Table Columns 5" w:semiHidden="1" w:unhideWhenUsed="1"/>
-    <w:lsdException w:name="Table Grid 1" w:semiHidden="1" w:unhideWhenUsed="1"/>
-    <w:lsdException w:name="Table Grid 2" w:semiHidden="1" w:unhideWhenUsed="1"/>
-    <w:lsdException w:name="Table Grid 3" w:semiHidden="1" w:unhideWhenUsed="1"/>
-    <w:lsdException w:name="Table Grid 4" w:semiHidden="1" w:unhideWhenUsed="1"/>
-    <w:lsdException w:name="Table Grid 5" w:semiHidden="1" w:unhideWhenUsed="1"/>
-    <w:lsdException w:name="Table Grid 6" w:semiHidden="1" w:unhideWhenUsed="1"/>
-    <w:lsdException w:name="Table Grid 7" w:semiHidden="1" w:unhideWhenUsed="1"/>
-    <w:lsdException w:name="Table Grid 8" w:semiHidden="1" w:unhideWhenUsed="1"/>
-    <w:lsdException w:name="Table List 1" w:semiHidden="1" w:unhideWhenUsed="1"/>
-    <w:lsdException w:name="Table List 2" w:semiHidden="1" w:unhideWhenUsed="1"/>
-    <w:lsdException w:name="Table List 3" w:semiHidden="1" w:unhideWhenUsed="1"/>
-    <w:lsdException w:name="Table List 4" w:semiHidden="1" w:unhideWhenUsed="1"/>
-    <w:lsdException w:name="Table List 5" w:semiHidden="1" w:unhideWhenUsed="1"/>
-    <w:lsdException w:name="Table List 6" w:semiHidden="1" w:unhideWhenUsed="1"/>
-    <w:lsdException w:name="Table List 7" w:semiHidden="1" w:unhideWhenUsed="1"/>
-    <w:lsdException w:name="Table List 8" w:semiHidden="1" w:unhideWhenUsed="1"/>
-    <w:lsdException w:name="Table 3D effects 1" w:semiHidden="1" w:unhideWhenUsed="1"/>
-    <w:lsdException w:name="Table 3D effects 2" w:semiHidden="1" w:unhideWhenUsed="1"/>
-    <w:lsdException w:name="Table 3D effects 3" w:semiHidden="1" w:unhideWhenUsed="1"/>
-    <w:lsdException w:name="Table Contemporary" w:semiHidden="1" w:unhideWhenUsed="1"/>
-    <w:lsdException w:name="Table Elegant" w:semiHidden="1" w:unhideWhenUsed="1"/>
-    <w:lsdException w:name="Table Professional" w:semiHidden="1" w:unhideWhenUsed="1"/>
-    <w:lsdException w:name="Table Subtle 1" w:semiHidden="1" w:unhideWhenUsed="1"/>
-    <w:lsdException w:name="Table Subtle 2" w:semiHidden="1" w:unhideWhenUsed="1"/>
-    <w:lsdException w:name="Table Web 1" w:semiHidden="1" w:unhideWhenUsed="1"/>
-    <w:lsdException w:name="Table Web 2" w:semiHidden="1" w:unhideWhenUsed="1"/>
-    <w:lsdException w:name="Table Web 3" w:semiHidden="1" w:unhideWhenUsed="1"/>
-    <w:lsdException w:name="Balloon Text" w:semiHidden="1" w:unhideWhenUsed="1"/>
-    <w:lsdException w:name="Table Grid" w:uiPriority="59"/>
-    <w:lsdException w:name="Table Theme" w:semiHidden="1" w:unhideWhenUsed="1"/>
-    <w:lsdException w:name="Placeholder Text" w:semiHidden="1"/>
-    <w:lsdException w:name="No Spacing" w:uiPriority="1" w:qFormat="1"/>
-    <w:lsdException w:name="Light Shading" w:uiPriority="60"/>
-    <w:lsdException w:name="Light List" w:uiPriority="61"/>
-    <w:lsdException w:name="Light Grid" w:uiPriority="62"/>
-    <w:lsdException w:name="Medium Shading 1" w:uiPriority="63"/>
-    <w:lsdException w:name="Medium Shading 2" w:uiPriority="64"/>
-    <w:lsdException w:name="Medium List 1" w:uiPriority="65"/>
-    <w:lsdException w:name="Medium List 2" w:uiPriority="66"/>
-    <w:lsdException w:name="Medium Grid 1" w:uiPriority="67"/>
-    <w:lsdException w:name="Medium Grid 2" w:uiPriority="68"/>
-    <w:lsdException w:name="Medium Grid 3" w:uiPriority="69"/>
-    <w:lsdException w:name="Dark List" w:uiPriority="70"/>
-    <w:lsdException w:name="Colorful Shading" w:uiPriority="71"/>
-    <w:lsdException w:name="Colorful List" w:uiPriority="72"/>
-    <w:lsdException w:name="Colorful Grid" w:uiPriority="73"/>
-    <w:lsdException w:name="Light Shading Accent 1" w:uiPriority="60"/>
-    <w:lsdException w:name="Light List Accent 1" w:uiPriority="61"/>
-    <w:lsdException w:name="Light Grid Accent 1" w:uiPriority="62"/>
-    <w:lsdException w:name="Medium Shading 1 Accent 1" w:uiPriority="63"/>
-    <w:lsdException w:name="Medium Shading 2 Accent 1" w:uiPriority="64"/>
-    <w:lsdException w:name="Medium List 1 Accent 1" w:uiPriority="65"/>
-    <w:lsdException w:name="Revision" w:semiHidden="1"/>
-    <w:lsdException w:name="List Paragraph" w:uiPriority="34" w:qFormat="1"/>
-    <w:lsdException w:name="Quote" w:uiPriority="29" w:qFormat="1"/>
-    <w:lsdException w:name="Intense Quote" w:uiPriority="30" w:qFormat="1"/>
-    <w:lsdException w:name="Medium List 2 Accent 1" w:uiPriority="66"/>
-    <w:lsdException w:name="Medium Grid 1 Accent 1" w:uiPriority="67"/>
-    <w:lsdException w:name="Medium Grid 2 Accent 1" w:uiPriority="68"/>
-    <w:lsdException w:name="Medium Grid 3 Accent 1" w:uiPriority="69"/>
-    <w:lsdException w:name="Dark List Accent 1" w:uiPriority="70"/>
-    <w:lsdException w:name="Colorful Shading Accent 1" w:uiPriority="71"/>
-    <w:lsdException w:name="Colorful List Accent 1" w:uiPriority="72"/>
-    <w:lsdException w:name="Colorful Grid Accent 1" w:uiPriority="73"/>
-    <w:lsdException w:name="Light Shading Accent 2" w:uiPriority="60"/>
-    <w:lsdException w:name="Light List Accent 2" w:uiPriority="61"/>
-    <w:lsdException w:name="Light Grid Accent 2" w:uiPriority="62"/>
-    <w:lsdException w:name="Medium Shading 1 Accent 2" w:uiPriority="63"/>
-    <w:lsdException w:name="Medium Shading 2 Accent 2" w:uiPriority="64"/>
-    <w:lsdException w:name="Medium List 1 Accent 2" w:uiPriority="65"/>
-    <w:lsdException w:name="Medium List 2 Accent 2" w:uiPriority="66"/>
-    <w:lsdException w:name="Medium Grid 1 Accent 2" w:uiPriority="67"/>
-    <w:lsdException w:name="Medium Grid 2 Accent 2" w:uiPriority="68"/>
-    <w:lsdException w:name="Medium Grid 3 Accent 2" w:uiPriority="69"/>
-    <w:lsdException w:name="Dark List Accent 2" w:uiPriority="70"/>
-    <w:lsdException w:name="Colorful Shading Accent 2" w:uiPriority="71"/>
-    <w:lsdException w:name="Colorful List Accent 2" w:uiPriority="72"/>
-    <w:lsdException w:name="Colorful Grid Accent 2" w:uiPriority="73"/>
-    <w:lsdException w:name="Light Shading Accent 3" w:uiPriority="60"/>
-    <w:lsdException w:name="Light List Accent 3" w:uiPriority="61"/>
-    <w:lsdException w:name="Light Grid Accent 3" w:uiPriority="62"/>
-    <w:lsdException w:name="Medium Shading 1 Accent 3" w:uiPriority="63"/>
-    <w:lsdException w:name="Medium Shading 2 Accent 3" w:uiPriority="64"/>
-    <w:lsdException w:name="Medium List 1 Accent 3" w:uiPriority="65"/>
-    <w:lsdException w:name="Medium List 2 Accent 3" w:uiPriority="66"/>
-    <w:lsdException w:name="Medium Grid 1 Accent 3" w:uiPriority="67"/>
-    <w:lsdException w:name="Medium Grid 2 Accent 3" w:uiPriority="68"/>
-    <w:lsdException w:name="Medium Grid 3 Accent 3" w:uiPriority="69"/>
-    <w:lsdException w:name="Dark List Accent 3" w:uiPriority="70"/>
-    <w:lsdException w:name="Colorful Shading Accent 3" w:uiPriority="71"/>
-    <w:lsdException w:name="Colorful List Accent 3" w:uiPriority="72"/>
-    <w:lsdException w:name="Colorful Grid Accent 3" w:uiPriority="73"/>
-    <w:lsdException w:name="Light Shading Accent 4" w:uiPriority="60"/>
-    <w:lsdException w:name="Light List Accent 4" w:uiPriority="61"/>
-    <w:lsdException w:name="Light Grid Accent 4" w:uiPriority="62"/>
-    <w:lsdException w:name="Medium Shading 1 Accent 4" w:uiPriority="63"/>
-    <w:lsdException w:name="Medium Shading 2 Accent 4" w:uiPriority="64"/>
-    <w:lsdException w:name="Medium List 1 Accent 4" w:uiPriority="65"/>
-    <w:lsdException w:name="Medium List 2 Accent 4" w:uiPriority="66"/>
-    <w:lsdException w:name="Medium Grid 1 Accent 4" w:uiPriority="67"/>
-    <w:lsdException w:name="Medium Grid 2 Accent 4" w:uiPriority="68"/>
-    <w:lsdException w:name="Medium Grid 3 Accent 4" w:uiPriority="69"/>
-    <w:lsdException w:name="Dark List Accent 4" w:uiPriority="70"/>
-    <w:lsdException w:name="Colorful Shading Accent 4" w:uiPriority="71"/>
-    <w:lsdException w:name="Colorful List Accent 4" w:uiPriority="72"/>
-    <w:lsdException w:name="Colorful Grid Accent 4" w:uiPriority="73"/>
-    <w:lsdException w:name="Light Shading Accent 5" w:uiPriority="60"/>
-    <w:lsdException w:name="Light List Accent 5" w:uiPriority="61"/>
-    <w:lsdException w:name="Light Grid Accent 5" w:uiPriority="62"/>
-    <w:lsdException w:name="Medium Shading 1 Accent 5" w:uiPriority="63"/>
-    <w:lsdException w:name="Medium Shading 2 Accent 5" w:uiPriority="64"/>
-    <w:lsdException w:name="Medium List 1 Accent 5" w:uiPriority="65"/>
-    <w:lsdException w:name="Medium List 2 Accent 5" w:uiPriority="66"/>
-    <w:lsdException w:name="Medium Grid 1 Accent 5" w:uiPriority="67"/>
-    <w:lsdException w:name="Medium Grid 2 Accent 5" w:uiPriority="68"/>
-    <w:lsdException w:name="Medium Grid 3 Accent 5" w:uiPriority="69"/>
-    <w:lsdException w:name="Dark List Accent 5" w:uiPriority="70"/>
-    <w:lsdException w:name="Colorful Shading Accent 5" w:uiPriority="71"/>
-    <w:lsdException w:name="Colorful List Accent 5" w:uiPriority="72"/>
-    <w:lsdException w:name="Colorful Grid Accent 5" w:uiPriority="73"/>
-    <w:lsdException w:name="Light Shading Accent 6" w:uiPriority="60"/>
-    <w:lsdException w:name="Light List Accent 6" w:uiPriority="61"/>
-    <w:lsdException w:name="Light Grid Accent 6" w:uiPriority="62"/>
-    <w:lsdException w:name="Medium Shading 1 Accent 6" w:uiPriority="63"/>
-    <w:lsdException w:name="Medium Shading 2 Accent 6" w:uiPriority="64"/>
-    <w:lsdException w:name="Medium List 1 Accent 6" w:uiPriority="65"/>
-    <w:lsdException w:name="Medium List 2 Accent 6" w:uiPriority="66"/>
-    <w:lsdException w:name="Medium Grid 1 Accent 6" w:uiPriority="67"/>
-    <w:lsdException w:name="Medium Grid 2 Accent 6" w:uiPriority="68"/>
-    <w:lsdException w:name="Medium Grid 3 Accent 6" w:uiPriority="69"/>
-    <w:lsdException w:name="Dark List Accent 6" w:uiPriority="70"/>
-    <w:lsdException w:name="Colorful Shading Accent 6" w:uiPriority="71"/>
-    <w:lsdException w:name="Colorful List Accent 6" w:uiPriority="72"/>
-    <w:lsdException w:name="Colorful Grid Accent 6" w:uiPriority="73"/>
-    <w:lsdException w:name="Subtle Emphasis" w:uiPriority="19" w:qFormat="1"/>
-    <w:lsdException w:name="Intense Emphasis" w:uiPriority="21" w:qFormat="1"/>
-    <w:lsdException w:name="Subtle Reference" w:uiPriority="31" w:qFormat="1"/>
-    <w:lsdException w:name="Intense Reference" w:uiPriority="32" w:qFormat="1"/>
-    <w:lsdException w:name="Book Title" w:uiPriority="33" w:qFormat="1"/>
-    <w:lsdException w:name="Bibliography" w:semiHidden="1" w:uiPriority="37" w:unhideWhenUsed="1"/>
-    <w:lsdException w:name="TOC Heading" w:semiHidden="1" w:uiPriority="39" w:unhideWhenUsed="1" w:qFormat="1"/>
-    <w:lsdException w:name="Plain Table 1" w:uiPriority="41"/>
-    <w:lsdException w:name="Plain Table 2" w:uiPriority="42"/>
-    <w:lsdException w:name="Plain Table 3" w:uiPriority="43"/>
-    <w:lsdException w:name="Plain Table 4" w:uiPriority="44"/>
-    <w:lsdException w:name="Plain Table 5" w:uiPriority="45"/>
-    <w:lsdException w:name="Grid Table Light" w:uiPriority="40"/>
-    <w:lsdException w:name="Grid Table 1 Light" w:uiPriority="46"/>
-    <w:lsdException w:name="Grid Table 2" w:uiPriority="47"/>
-    <w:lsdException w:name="Grid Table 3" w:uiPriority="48"/>
-    <w:lsdException w:name="Grid Table 4" w:uiPriority="49"/>
-    <w:lsdException w:name="Grid Table 5 Dark" w:uiPriority="50"/>
-    <w:lsdException w:name="Grid Table 6 Colorful" w:uiPriority="51"/>
-    <w:lsdException w:name="Grid Table 7 Colorful" w:uiPriority="52"/>
-    <w:lsdException w:name="Grid Table 1 Light Accent 1" w:uiPriority="46"/>
-    <w:lsdException w:name="Grid Table 2 Accent 1" w:uiPriority="47"/>
-    <w:lsdException w:name="Grid Table 3 Accent 1" w:uiPriority="48"/>
-    <w:lsdException w:name="Grid Table 4 Accent 1" w:uiPriority="49"/>
-    <w:lsdException w:name="Grid Table 5 Dark Accent 1" w:uiPriority="50"/>
-    <w:lsdException w:name="Grid Table 6 Colorful Accent 1" w:uiPriority="51"/>
-    <w:lsdException w:name="Grid Table 7 Colorful Accent 1" w:uiPriority="52"/>
-    <w:lsdException w:name="Grid Table 1 Light Accent 2" w:uiPriority="46"/>
-    <w:lsdException w:name="Grid Table 2 Accent 2" w:uiPriority="47"/>
-    <w:lsdException w:name="Grid Table 3 Accent 2" w:uiPriority="48"/>
-    <w:lsdException w:name="Grid Table 4 Accent 2" w:uiPriority="49"/>
-    <w:lsdException w:name="Grid Table 5 Dark Accent 2" w:uiPriority="50"/>
-    <w:lsdException w:name="Grid Table 6 Colorful Accent 2" w:uiPriority="51"/>
-    <w:lsdException w:name="Grid Table 7 Colorful Accent 2" w:uiPriority="52"/>
-    <w:lsdException w:name="Grid Table 1 Light Accent 3" w:uiPriority="46"/>
-    <w:lsdException w:name="Grid Table 2 Accent 3" w:uiPriority="47"/>
-    <w:lsdException w:name="Grid Table 3 Accent 3" w:uiPriority="48"/>
-    <w:lsdException w:name="Grid Table 4 Accent 3" w:uiPriority="49"/>
-    <w:lsdException w:name="Grid Table 5 Dark Accent 3" w:uiPriority="50"/>
-    <w:lsdException w:name="Grid Table 6 Colorful Accent 3" w:uiPriority="51"/>
-    <w:lsdException w:name="Grid Table 7 Colorful Accent 3" w:uiPriority="52"/>
-    <w:lsdException w:name="Grid Table 1 Light Accent 4" w:uiPriority="46"/>
-    <w:lsdException w:name="Grid Table 2 Accent 4" w:uiPriority="47"/>
-    <w:lsdException w:name="Grid Table 3 Accent 4" w:uiPriority="48"/>
-    <w:lsdException w:name="Grid Table 4 Accent 4" w:uiPriority="49"/>
-    <w:lsdException w:name="Grid Table 5 Dark Accent 4" w:uiPriority="50"/>
-    <w:lsdException w:name="Grid Table 6 Colorful Accent 4" w:uiPriority="51"/>
-    <w:lsdException w:name="Grid Table 7 Colorful Accent 4" w:uiPriority="52"/>
-    <w:lsdException w:name="Grid Table 1 Light Accent 5" w:uiPriority="46"/>
-    <w:lsdException w:name="Grid Table 2 Accent 5" w:uiPriority="47"/>
-    <w:lsdException w:name="Grid Table 3 Accent 5" w:uiPriority="48"/>
-    <w:lsdException w:name="Grid Table 4 Accent 5" w:uiPriority="49"/>
-    <w:lsdException w:name="Grid Table 5 Dark Accent 5" w:uiPriority="50"/>
-    <w:lsdException w:name="Grid Table 6 Colorful Accent 5" w:uiPriority="51"/>
-    <w:lsdException w:name="Grid Table 7 Colorful Accent 5" w:uiPriority="52"/>
-    <w:lsdException w:name="Grid Table 1 Light Accent 6" w:uiPriority="46"/>
-    <w:lsdException w:name="Grid Table 2 Accent 6" w:uiPriority="47"/>
-    <w:lsdException w:name="Grid Table 3 Accent 6" w:uiPriority="48"/>
-    <w:lsdException w:name="Grid Table 4 Accent 6" w:uiPriority="49"/>
-    <w:lsdException w:name="Grid Table 5 Dark Accent 6" w:uiPriority="50"/>
-    <w:lsdException w:name="Grid Table 6 Colorful Accent 6" w:uiPriority="51"/>
-    <w:lsdException w:name="Grid Table 7 Colorful Accent 6" w:uiPriority="52"/>
-    <w:lsdException w:name="List Table 1 Light" w:uiPriority="46"/>
-    <w:lsdException w:name="List Table 2" w:uiPriority="47"/>
-    <w:lsdException w:name="List Table 3" w:uiPriority="48"/>
-    <w:lsdException w:name="List Table 4" w:uiPriority="49"/>
-    <w:lsdException w:name="List Table 5 Dark" w:uiPriority="50"/>
-    <w:lsdException w:name="List Table 6 Colorful" w:uiPriority="51"/>
-    <w:lsdException w:name="List Table 7 Colorful" w:uiPriority="52"/>
-    <w:lsdException w:name="List Table 1 Light Accent 1" w:uiPriority="46"/>
-    <w:lsdException w:name="List Table 2 Accent 1" w:uiPriority="47"/>
-    <w:lsdException w:name="List Table 3 Accent 1" w:uiPriority="48"/>
-    <w:lsdException w:name="List Table 4 Accent 1" w:uiPriority="49"/>
-    <w:lsdException w:name="List Table 5 Dark Accent 1" w:uiPriority="50"/>
-    <w:lsdException w:name="List Table 6 Colorful Accent 1" w:uiPriority="51"/>
-    <w:lsdException w:name="List Table 7 Colorful Accent 1" w:uiPriority="52"/>
-    <w:lsdException w:name="List Table 1 Light Accent 2" w:uiPriority="46"/>
-    <w:lsdException w:name="List Table 2 Accent 2" w:uiPriority="47"/>
-    <w:lsdException w:name="List Table 3 Accent 2" w:uiPriority="48"/>
-    <w:lsdException w:name="List Table 4 Accent 2" w:uiPriority="49"/>
-    <w:lsdException w:name="List Table 5 Dark Accent 2" w:uiPriority="50"/>
-    <w:lsdException w:name="List Table 6 Colorful Accent 2" w:uiPriority="51"/>
-    <w:lsdException w:name="List Table 7 Colorful Accent 2" w:uiPriority="52"/>
-    <w:lsdException w:name="List Table 1 Light Accent 3" w:uiPriority="46"/>
-    <w:lsdException w:name="List Table 2 Accent 3" w:uiPriority="47"/>
-    <w:lsdException w:name="List Table 3 Accent 3" w:uiPriority="48"/>
-    <w:lsdException w:name="List Table 4 Accent 3" w:uiPriority="49"/>
-    <w:lsdException w:name="List Table 5 Dark Accent 3" w:uiPriority="50"/>
-    <w:lsdException w:name="List Table 6 Colorful Accent 3" w:uiPriority="51"/>
-    <w:lsdException w:name="List Table 7 Colorful Accent 3" w:uiPriority="52"/>
-    <w:lsdException w:name="List Table 1 Light Accent 4" w:uiPriority="46"/>
-    <w:lsdException w:name="List Table 2 Accent 4" w:uiPriority="47"/>
-    <w:lsdException w:name="List Table 3 Accent 4" w:uiPriority="48"/>
-    <w:lsdException w:name="List Table 4 Accent 4" w:uiPriority="49"/>
-    <w:lsdException w:name="List Table 5 Dark Accent 4" w:uiPriority="50"/>
-    <w:lsdException w:name="List Table 6 Colorful Accent 4" w:uiPriority="51"/>
-    <w:lsdException w:name="List Table 7 Colorful Accent 4" w:uiPriority="52"/>
-    <w:lsdException w:name="List Table 1 Light Accent 5" w:uiPriority="46"/>
-    <w:lsdException w:name="List Table 2 Accent 5" w:uiPriority="47"/>
-    <w:lsdException w:name="List Table 3 Accent 5" w:uiPriority="48"/>
-    <w:lsdException w:name="List Table 4 Accent 5" w:uiPriority="49"/>
-    <w:lsdException w:name="List Table 5 Dark Accent 5" w:uiPriority="50"/>
-    <w:lsdException w:name="List Table 6 Colorful Accent 5" w:uiPriority="51"/>
-    <w:lsdException w:name="List Table 7 Colorful Accent 5" w:uiPriority="52"/>
-    <w:lsdException w:name="List Table 1 Light Accent 6" w:uiPriority="46"/>
-    <w:lsdException w:name="List Table 2 Accent 6" w:uiPriority="47"/>
-    <w:lsdException w:name="List Table 3 Accent 6" w:uiPriority="48"/>
-    <w:lsdException w:name="List Table 4 Accent 6" w:uiPriority="49"/>
-    <w:lsdException w:name="List Table 5 Dark Accent 6" w:uiPriority="50"/>
-    <w:lsdException w:name="List Table 6 Colorful Accent 6" w:uiPriority="51"/>
-    <w:lsdException w:name="List Table 7 Colorful Accent 6" w:uiPriority="52"/>
+  <w:latentStyles w:defLockedState="0" w:defUIPriority="99" w:defSemiHidden="1" w:defUnhideWhenUsed="1" w:defQFormat="0" w:count="267">
+    <w:lsdException w:name="Normal" w:semiHidden="0" w:uiPriority="0" w:unhideWhenUsed="0" w:qFormat="1"/>
+    <w:lsdException w:name="heading 1" w:semiHidden="0" w:uiPriority="9" w:unhideWhenUsed="0" w:qFormat="1"/>
+    <w:lsdException w:name="heading 2" w:uiPriority="9" w:qFormat="1"/>
+    <w:lsdException w:name="heading 3" w:uiPriority="9" w:qFormat="1"/>
+    <w:lsdException w:name="heading 4" w:uiPriority="9" w:qFormat="1"/>
+    <w:lsdException w:name="heading 5" w:uiPriority="9" w:qFormat="1"/>
+    <w:lsdException w:name="heading 6" w:uiPriority="9" w:qFormat="1"/>
+    <w:lsdException w:name="heading 7" w:uiPriority="9" w:qFormat="1"/>
+    <w:lsdException w:name="heading 8" w:uiPriority="9" w:qFormat="1"/>
+    <w:lsdException w:name="heading 9" w:uiPriority="9" w:qFormat="1"/>
+    <w:lsdException w:name="toc 1" w:uiPriority="39"/>
+    <w:lsdException w:name="toc 2" w:uiPriority="39"/>
+    <w:lsdException w:name="toc 3" w:uiPriority="39"/>
+    <w:lsdException w:name="toc 4" w:uiPriority="39"/>
+    <w:lsdException w:name="toc 5" w:uiPriority="39"/>
+    <w:lsdException w:name="toc 6" w:uiPriority="39"/>
+    <w:lsdException w:name="toc 7" w:uiPriority="39"/>
+    <w:lsdException w:name="toc 8" w:uiPriority="39"/>
+    <w:lsdException w:name="toc 9" w:uiPriority="39"/>
+    <w:lsdException w:name="caption" w:uiPriority="35" w:qFormat="1"/>
+    <w:lsdException w:name="Title" w:semiHidden="0" w:uiPriority="10" w:unhideWhenUsed="0" w:qFormat="1"/>
+    <w:lsdException w:name="Default Paragraph Font" w:uiPriority="1"/>
+    <w:lsdException w:name="Subtitle" w:semiHidden="0" w:uiPriority="11" w:unhideWhenUsed="0" w:qFormat="1"/>
+    <w:lsdException w:name="Strong" w:semiHidden="0" w:uiPriority="22" w:unhideWhenUsed="0" w:qFormat="1"/>
+    <w:lsdException w:name="Emphasis" w:semiHidden="0" w:uiPriority="20" w:unhideWhenUsed="0" w:qFormat="1"/>
+    <w:lsdException w:name="Table Grid" w:semiHidden="0" w:uiPriority="59" w:unhideWhenUsed="0"/>
+    <w:lsdException w:name="Placeholder Text" w:unhideWhenUsed="0"/>
+    <w:lsdException w:name="No Spacing" w:semiHidden="0" w:uiPriority="1" w:unhideWhenUsed="0" w:qFormat="1"/>
+    <w:lsdException w:name="Light Shading" w:semiHidden="0" w:uiPriority="60" w:unhideWhenUsed="0"/>
+    <w:lsdException w:name="Light List" w:semiHidden="0" w:uiPriority="61" w:unhideWhenUsed="0"/>
+    <w:lsdException w:name="Light Grid" w:semiHidden="0" w:uiPriority="62" w:unhideWhenUsed="0"/>
+    <w:lsdException w:name="Medium Shading 1" w:semiHidden="0" w:uiPriority="63" w:unhideWhenUsed="0"/>
+    <w:lsdException w:name="Medium Shading 2" w:semiHidden="0" w:uiPriority="64" w:unhideWhenUsed="0"/>
+    <w:lsdException w:name="Medium List 1" w:semiHidden="0" w:uiPriority="65" w:unhideWhenUsed="0"/>
+    <w:lsdException w:name="Medium List 2" w:semiHidden="0" w:uiPriority="66" w:unhideWhenUsed="0"/>
+    <w:lsdException w:name="Medium Grid 1" w:semiHidden="0" w:uiPriority="67" w:unhideWhenUsed="0"/>
+    <w:lsdException w:name="Medium Grid 2" w:semiHidden="0" w:uiPriority="68" w:unhideWhenUsed="0"/>
+    <w:lsdException w:name="Medium Grid 3" w:semiHidden="0" w:uiPriority="69" w:unhideWhenUsed="0"/>
+    <w:lsdException w:name="Dark List" w:semiHidden="0" w:uiPriority="70" w:unhideWhenUsed="0"/>
+    <w:lsdException w:name="Colorful Shading" w:semiHidden="0" w:uiPriority="71" w:unhideWhenUsed="0"/>
+    <w:lsdException w:name="Colorful List" w:semiHidden="0" w:uiPriority="72" w:unhideWhenUsed="0"/>
+    <w:lsdException w:name="Colorful Grid" w:semiHidden="0" w:uiPriority="73" w:unhideWhenUsed="0"/>
+    <w:lsdException w:name="Light Shading Accent 1" w:semiHidden="0" w:uiPriority="60" w:unhideWhenUsed="0"/>
+    <w:lsdException w:name="Light List Accent 1" w:semiHidden="0" w:uiPriority="61" w:unhideWhenUsed="0"/>
+    <w:lsdException w:name="Light Grid Accent 1" w:semiHidden="0" w:uiPriority="62" w:unhideWhenUsed="0"/>
+    <w:lsdException w:name="Medium Shading 1 Accent 1" w:semiHidden="0" w:uiPriority="63" w:unhideWhenUsed="0"/>
+    <w:lsdException w:name="Medium Shading 2 Accent 1" w:semiHidden="0" w:uiPriority="64" w:unhideWhenUsed="0"/>
+    <w:lsdException w:name="Medium List 1 Accent 1" w:semiHidden="0" w:uiPriority="65" w:unhideWhenUsed="0"/>
+    <w:lsdException w:name="Revision" w:unhideWhenUsed="0"/>
+    <w:lsdException w:name="List Paragraph" w:semiHidden="0" w:uiPriority="34" w:unhideWhenUsed="0" w:qFormat="1"/>
+    <w:lsdException w:name="Quote" w:semiHidden="0" w:uiPriority="29" w:unhideWhenUsed="0" w:qFormat="1"/>
+    <w:lsdException w:name="Intense Quote" w:semiHidden="0" w:uiPriority="30" w:unhideWhenUsed="0" w:qFormat="1"/>
+    <w:lsdException w:name="Medium List 2 Accent 1" w:semiHidden="0" w:uiPriority="66" w:unhideWhenUsed="0"/>
+    <w:lsdException w:name="Medium Grid 1 Accent 1" w:semiHidden="0" w:uiPriority="67" w:unhideWhenUsed="0"/>
+    <w:lsdException w:name="Medium Grid 2 Accent 1" w:semiHidden="0" w:uiPriority="68" w:unhideWhenUsed="0"/>
+    <w:lsdException w:name="Medium Grid 3 Accent 1" w:semiHidden="0" w:uiPriority="69" w:unhideWhenUsed="0"/>
+    <w:lsdException w:name="Dark List Accent 1" w:semiHidden="0" w:uiPriority="70" w:unhideWhenUsed="0"/>
+    <w:lsdException w:name="Colorful Shading Accent 1" w:semiHidden="0" w:uiPriority="71" w:unhideWhenUsed="0"/>
+    <w:lsdException w:name="Colorful List Accent 1" w:semiHidden="0" w:uiPriority="72" w:unhideWhenUsed="0"/>
+    <w:lsdException w:name="Colorful Grid Accent 1" w:semiHidden="0" w:uiPriority="73" w:unhideWhenUsed="0"/>
+    <w:lsdException w:name="Light Shading Accent 2" w:semiHidden="0" w:uiPriority="60" w:unhideWhenUsed="0"/>
+    <w:lsdException w:name="Light List Accent 2" w:semiHidden="0" w:uiPriority="61" w:unhideWhenUsed="0"/>
+    <w:lsdException w:name="Light Grid Accent 2" w:semiHidden="0" w:uiPriority="62" w:unhideWhenUsed="0"/>
+    <w:lsdException w:name="Medium Shading 1 Accent 2" w:semiHidden="0" w:uiPriority="63" w:unhideWhenUsed="0"/>
+    <w:lsdException w:name="Medium Shading 2 Accent 2" w:semiHidden="0" w:uiPriority="64" w:unhideWhenUsed="0"/>
+    <w:lsdException w:name="Medium List 1 Accent 2" w:semiHidden="0" w:uiPriority="65" w:unhideWhenUsed="0"/>
+    <w:lsdException w:name="Medium List 2 Accent 2" w:semiHidden="0" w:uiPriority="66" w:unhideWhenUsed="0"/>
+    <w:lsdException w:name="Medium Grid 1 Accent 2" w:semiHidden="0" w:uiPriority="67" w:unhideWhenUsed="0"/>
+    <w:lsdException w:name="Medium Grid 2 Accent 2" w:semiHidden="0" w:uiPriority="68" w:unhideWhenUsed="0"/>
+    <w:lsdException w:name="Medium Grid 3 Accent 2" w:semiHidden="0" w:uiPriority="69" w:unhideWhenUsed="0"/>
+    <w:lsdException w:name="Dark List Accent 2" w:semiHidden="0" w:uiPriority="70" w:unhideWhenUsed="0"/>
+    <w:lsdException w:name="Colorful Shading Accent 2" w:semiHidden="0" w:uiPriority="71" w:unhideWhenUsed="0"/>
+    <w:lsdException w:name="Colorful List Accent 2" w:semiHidden="0" w:uiPriority="72" w:unhideWhenUsed="0"/>
+    <w:lsdException w:name="Colorful Grid Accent 2" w:semiHidden="0" w:uiPriority="73" w:unhideWhenUsed="0"/>
+    <w:lsdException w:name="Light Shading Accent 3" w:semiHidden="0" w:uiPriority="60" w:unhideWhenUsed="0"/>
+    <w:lsdException w:name="Light List Accent 3" w:semiHidden="0" w:uiPriority="61" w:unhideWhenUsed="0"/>
+    <w:lsdException w:name="Light Grid Accent 3" w:semiHidden="0" w:uiPriority="62" w:unhideWhenUsed="0"/>
+    <w:lsdException w:name="Medium Shading 1 Accent 3" w:semiHidden="0" w:uiPriority="63" w:unhideWhenUsed="0"/>
+    <w:lsdException w:name="Medium Shading 2 Accent 3" w:semiHidden="0" w:uiPriority="64" w:unhideWhenUsed="0"/>
+    <w:lsdException w:name="Medium List 1 Accent 3" w:semiHidden="0" w:uiPriority="65" w:unhideWhenUsed="0"/>
+    <w:lsdException w:name="Medium List 2 Accent 3" w:semiHidden="0" w:uiPriority="66" w:unhideWhenUsed="0"/>
+    <w:lsdException w:name="Medium Grid 1 Accent 3" w:semiHidden="0" w:uiPriority="67" w:unhideWhenUsed="0"/>
+    <w:lsdException w:name="Medium Grid 2 Accent 3" w:semiHidden="0" w:uiPriority="68" w:unhideWhenUsed="0"/>
+    <w:lsdException w:name="Medium Grid 3 Accent 3" w:semiHidden="0" w:uiPriority="69" w:unhideWhenUsed="0"/>
+    <w:lsdException w:name="Dark List Accent 3" w:semiHidden="0" w:uiPriority="70" w:unhideWhenUsed="0"/>
+    <w:lsdException w:name="Colorful Shading Accent 3" w:semiHidden="0" w:uiPriority="71" w:unhideWhenUsed="0"/>
+    <w:lsdException w:name="Colorful List Accent 3" w:semiHidden="0" w:uiPriority="72" w:unhideWhenUsed="0"/>
+    <w:lsdException w:name="Colorful Grid Accent 3" w:semiHidden="0" w:uiPriority="73" w:unhideWhenUsed="0"/>
+    <w:lsdException w:name="Light Shading Accent 4" w:semiHidden="0" w:uiPriority="60" w:unhideWhenUsed="0"/>
+    <w:lsdException w:name="Light List Accent 4" w:semiHidden="0" w:uiPriority="61" w:unhideWhenUsed="0"/>
+    <w:lsdException w:name="Light Grid Accent 4" w:semiHidden="0" w:uiPriority="62" w:unhideWhenUsed="0"/>
+    <w:lsdException w:name="Medium Shading 1 Accent 4" w:semiHidden="0" w:uiPriority="63" w:unhideWhenUsed="0"/>
+    <w:lsdException w:name="Medium Shading 2 Accent 4" w:semiHidden="0" w:uiPriority="64" w:unhideWhenUsed="0"/>
+    <w:lsdException w:name="Medium List 1 Accent 4" w:semiHidden="0" w:uiPriority="65" w:unhideWhenUsed="0"/>
+    <w:lsdException w:name="Medium List 2 Accent 4" w:semiHidden="0" w:uiPriority="66" w:unhideWhenUsed="0"/>
+    <w:lsdException w:name="Medium Grid 1 Accent 4" w:semiHidden="0" w:uiPriority="67" w:unhideWhenUsed="0"/>
+    <w:lsdException w:name="Medium Grid 2 Accent 4" w:semiHidden="0" w:uiPriority="68" w:unhideWhenUsed="0"/>
+    <w:lsdException w:name="Medium Grid 3 Accent 4" w:semiHidden="0" w:uiPriority="69" w:unhideWhenUsed="0"/>
+    <w:lsdException w:name="Dark List Accent 4" w:semiHidden="0" w:uiPriority="70" w:unhideWhenUsed="0"/>
+    <w:lsdException w:name="Colorful Shading Accent 4" w:semiHidden="0" w:uiPriority="71" w:unhideWhenUsed="0"/>
+    <w:lsdException w:name="Colorful List Accent 4" w:semiHidden="0" w:uiPriority="72" w:unhideWhenUsed="0"/>
+    <w:lsdException w:name="Colorful Grid Accent 4" w:semiHidden="0" w:uiPriority="73" w:unhideWhenUsed="0"/>
+    <w:lsdException w:name="Light Shading Accent 5" w:semiHidden="0" w:uiPriority="60" w:unhideWhenUsed="0"/>
+    <w:lsdException w:name="Light List Accent 5" w:semiHidden="0" w:uiPriority="61" w:unhideWhenUsed="0"/>
+    <w:lsdException w:name="Light Grid Accent 5" w:semiHidden="0" w:uiPriority="62" w:unhideWhenUsed="0"/>
+    <w:lsdException w:name="Medium Shading 1 Accent 5" w:semiHidden="0" w:uiPriority="63" w:unhideWhenUsed="0"/>
+    <w:lsdException w:name="Medium Shading 2 Accent 5" w:semiHidden="0" w:uiPriority="64" w:unhideWhenUsed="0"/>
+    <w:lsdException w:name="Medium List 1 Accent 5" w:semiHidden="0" w:uiPriority="65" w:unhideWhenUsed="0"/>
+    <w:lsdException w:name="Medium List 2 Accent 5" w:semiHidden="0" w:uiPriority="66" w:unhideWhenUsed="0"/>
+    <w:lsdException w:name="Medium Grid 1 Accent 5" w:semiHidden="0" w:uiPriority="67" w:unhideWhenUsed="0"/>
+    <w:lsdException w:name="Medium Grid 2 Accent 5" w:semiHidden="0" w:uiPriority="68" w:unhideWhenUsed="0"/>
+    <w:lsdException w:name="Medium Grid 3 Accent 5" w:semiHidden="0" w:uiPriority="69" w:unhideWhenUsed="0"/>
+    <w:lsdException w:name="Dark List Accent 5" w:semiHidden="0" w:uiPriority="70" w:unhideWhenUsed="0"/>
+    <w:lsdException w:name="Colorful Shading Accent 5" w:semiHidden="0" w:uiPriority="71" w:unhideWhenUsed="0"/>
+    <w:lsdException w:name="Colorful List Accent 5" w:semiHidden="0" w:uiPriority="72" w:unhideWhenUsed="0"/>
+    <w:lsdException w:name="Colorful Grid Accent 5" w:semiHidden="0" w:uiPriority="73" w:unhideWhenUsed="0"/>
+    <w:lsdException w:name="Light Shading Accent 6" w:semiHidden="0" w:uiPriority="60" w:unhideWhenUsed="0"/>
+    <w:lsdException w:name="Light List Accent 6" w:semiHidden="0" w:uiPriority="61" w:unhideWhenUsed="0"/>
+    <w:lsdException w:name="Light Grid Accent 6" w:semiHidden="0" w:uiPriority="62" w:unhideWhenUsed="0"/>
+    <w:lsdException w:name="Medium Shading 1 Accent 6" w:semiHidden="0" w:uiPriority="63" w:unhideWhenUsed="0"/>
+    <w:lsdException w:name="Medium Shading 2 Accent 6" w:semiHidden="0" w:uiPriority="64" w:unhideWhenUsed="0"/>
+    <w:lsdException w:name="Medium List 1 Accent 6" w:semiHidden="0" w:uiPriority="65" w:unhideWhenUsed="0"/>
+    <w:lsdException w:name="Medium List 2 Accent 6" w:semiHidden="0" w:uiPriority="66" w:unhideWhenUsed="0"/>
+    <w:lsdException w:name="Medium Grid 1 Accent 6" w:semiHidden="0" w:uiPriority="67" w:unhideWhenUsed="0"/>
+    <w:lsdException w:name="Medium Grid 2 Accent 6" w:semiHidden="0" w:uiPriority="68" w:unhideWhenUsed="0"/>
+    <w:lsdException w:name="Medium Grid 3 Accent 6" w:semiHidden="0" w:uiPriority="69" w:unhideWhenUsed="0"/>
+    <w:lsdException w:name="Dark List Accent 6" w:semiHidden="0" w:uiPriority="70" w:unhideWhenUsed="0"/>
+    <w:lsdException w:name="Colorful Shading Accent 6" w:semiHidden="0" w:uiPriority="71" w:unhideWhenUsed="0"/>
+    <w:lsdException w:name="Colorful List Accent 6" w:semiHidden="0" w:uiPriority="72" w:unhideWhenUsed="0"/>
+    <w:lsdException w:name="Colorful Grid Accent 6" w:semiHidden="0" w:uiPriority="73" w:unhideWhenUsed="0"/>
+    <w:lsdException w:name="Subtle Emphasis" w:semiHidden="0" w:uiPriority="19" w:unhideWhenUsed="0" w:qFormat="1"/>
+    <w:lsdException w:name="Intense Emphasis" w:semiHidden="0" w:uiPriority="21" w:unhideWhenUsed="0" w:qFormat="1"/>
+    <w:lsdException w:name="Subtle Reference" w:semiHidden="0" w:uiPriority="31" w:unhideWhenUsed="0" w:qFormat="1"/>
+    <w:lsdException w:name="Intense Reference" w:semiHidden="0" w:uiPriority="32" w:unhideWhenUsed="0" w:qFormat="1"/>
+    <w:lsdException w:name="Book Title" w:semiHidden="0" w:uiPriority="33" w:unhideWhenUsed="0" w:qFormat="1"/>
+    <w:lsdException w:name="Bibliography" w:uiPriority="37"/>
+    <w:lsdException w:name="TOC Heading" w:uiPriority="39" w:qFormat="1"/>
   </w:latentStyles>
   <w:style w:type="paragraph" w:default="1" w:styleId="Normal">
     <w:name w:val="Normal"/>
@@ -2117,6 +1817,7 @@
     <w:uiPriority w:val="99"/>
     <w:semiHidden/>
     <w:unhideWhenUsed/>
+    <w:qFormat/>
     <w:tblPr>
       <w:tblInd w:w="0" w:type="dxa"/>
       <w:tblCellMar>
@@ -2254,6 +1955,7 @@
       <w:spacing w:after="0" w:line="240" w:lineRule="auto"/>
     </w:pPr>
     <w:tblPr>
+      <w:tblInd w:w="0" w:type="dxa"/>
       <w:tblBorders>
         <w:top w:val="single" w:sz="4" w:space="0" w:color="auto"/>
         <w:left w:val="single" w:sz="4" w:space="0" w:color="auto"/>
@@ -2262,6 +1964,12 @@
         <w:insideH w:val="single" w:sz="4" w:space="0" w:color="auto"/>
         <w:insideV w:val="single" w:sz="4" w:space="0" w:color="auto"/>
       </w:tblBorders>
+      <w:tblCellMar>
+        <w:top w:w="0" w:type="dxa"/>
+        <w:left w:w="108" w:type="dxa"/>
+        <w:bottom w:w="0" w:type="dxa"/>
+        <w:right w:w="108" w:type="dxa"/>
+      </w:tblCellMar>
     </w:tblPr>
   </w:style>
   <w:style w:type="paragraph" w:styleId="Sidehoved">

</xml_diff>

<commit_message>
Nye beregner af Baudrate sat in i bluetooth opsætning
</commit_message>
<xml_diff>
--- a/Design og implementering/Bluetooth/Bluetooth opsætning.docx
+++ b/Design og implementering/Bluetooth/Bluetooth opsætning.docx
@@ -752,9 +752,9 @@
         </w:rPr>
         <w:drawing>
           <wp:inline distT="0" distB="0" distL="0" distR="0">
-            <wp:extent cx="3933825" cy="685800"/>
-            <wp:effectExtent l="19050" t="0" r="9525" b="0"/>
-            <wp:docPr id="2" name="Billede 31"/>
+            <wp:extent cx="6120130" cy="454770"/>
+            <wp:effectExtent l="19050" t="0" r="0" b="0"/>
+            <wp:docPr id="4" name="Billede 1"/>
             <wp:cNvGraphicFramePr>
               <a:graphicFrameLocks xmlns:a="http://schemas.openxmlformats.org/drawingml/2006/main" noChangeAspect="1"/>
             </wp:cNvGraphicFramePr>
@@ -762,7 +762,7 @@
               <a:graphicData uri="http://schemas.openxmlformats.org/drawingml/2006/picture">
                 <pic:pic xmlns:pic="http://schemas.openxmlformats.org/drawingml/2006/picture">
                   <pic:nvPicPr>
-                    <pic:cNvPr id="0" name="Picture 31"/>
+                    <pic:cNvPr id="0" name="Picture 1"/>
                     <pic:cNvPicPr>
                       <a:picLocks noChangeAspect="1" noChangeArrowheads="1"/>
                     </pic:cNvPicPr>
@@ -777,7 +777,7 @@
                   <pic:spPr bwMode="auto">
                     <a:xfrm>
                       <a:off x="0" y="0"/>
-                      <a:ext cx="3933825" cy="685800"/>
+                      <a:ext cx="6120130" cy="454770"/>
                     </a:xfrm>
                     <a:prstGeom prst="rect">
                       <a:avLst/>
@@ -838,12 +838,12 @@
     </w:p>
     <w:p>
       <w:r>
+        <w:t>Inde i Command Mode sættes først navnet til ROCK, da dette modul skal repræsentere Rock delen af systemet. Kommando:</w:t>
+      </w:r>
+    </w:p>
+    <w:p>
+      <w:r>
         <w:lastRenderedPageBreak/>
-        <w:t>Inde i Command Mode sættes først navnet til ROCK, da dette modul skal repræsentere Rock delen af systemet. Kommando:</w:t>
-      </w:r>
-    </w:p>
-    <w:p>
-      <w:r>
         <w:t>”</w:t>
       </w:r>
       <w:proofErr w:type="gramStart"/>
@@ -944,12 +944,15 @@
         <w:t xml:space="preserve">Montering af modul </w:t>
       </w:r>
       <w:r>
-        <w:t>HC05</w:t>
-      </w:r>
-    </w:p>
-    <w:p>
-      <w:r>
-        <w:t xml:space="preserve">HC05 er forbundet til PSoC4 </w:t>
+        <w:t>HC-05</w:t>
+      </w:r>
+    </w:p>
+    <w:p>
+      <w:r>
+        <w:t>HC-05</w:t>
+      </w:r>
+      <w:r>
+        <w:t xml:space="preserve"> er forbundet til PSoC4 </w:t>
       </w:r>
       <w:proofErr w:type="spellStart"/>
       <w:r>
@@ -996,7 +999,7 @@
           </w:tcPr>
           <w:p>
             <w:r>
-              <w:t>HC05</w:t>
+              <w:t>HC-05</w:t>
             </w:r>
             <w:r>
               <w:t xml:space="preserve"> </w:t>
@@ -1085,10 +1088,7 @@
           </w:tcPr>
           <w:p>
             <w:r>
-              <w:t>P?[?]</w:t>
-            </w:r>
-            <w:r>
-              <w:t xml:space="preserve"> 3.3v DC Power</w:t>
+              <w:t>3.3v DC Power</w:t>
             </w:r>
           </w:p>
         </w:tc>
@@ -1113,10 +1113,7 @@
           </w:tcPr>
           <w:p>
             <w:r>
-              <w:t>P?[?]</w:t>
-            </w:r>
-            <w:r>
-              <w:t xml:space="preserve"> GND</w:t>
+              <w:t>GND</w:t>
             </w:r>
           </w:p>
         </w:tc>
@@ -1181,7 +1178,7 @@
         <w:t xml:space="preserve">Opsætning af modul </w:t>
       </w:r>
       <w:r>
-        <w:t>HC05</w:t>
+        <w:t>HC-05</w:t>
       </w:r>
     </w:p>
     <w:p>
@@ -1215,28 +1212,28 @@
         </w:numPr>
       </w:pPr>
       <w:r>
+        <w:t xml:space="preserve">Dataoverførelsesstørrelse: </w:t>
+      </w:r>
+      <w:r>
+        <w:t xml:space="preserve">8 bit, </w:t>
+      </w:r>
+      <w:proofErr w:type="spellStart"/>
+      <w:r>
+        <w:t>no</w:t>
+      </w:r>
+      <w:proofErr w:type="spellEnd"/>
+      <w:r>
+        <w:t xml:space="preserve"> </w:t>
+      </w:r>
+      <w:proofErr w:type="spellStart"/>
+      <w:r>
+        <w:t>pararity</w:t>
+      </w:r>
+      <w:proofErr w:type="spellEnd"/>
+    </w:p>
+    <w:p>
+      <w:r>
         <w:lastRenderedPageBreak/>
-        <w:t xml:space="preserve">Dataoverførelsesstørrelse: </w:t>
-      </w:r>
-      <w:r>
-        <w:t xml:space="preserve">8 bit, </w:t>
-      </w:r>
-      <w:proofErr w:type="spellStart"/>
-      <w:r>
-        <w:t>no</w:t>
-      </w:r>
-      <w:proofErr w:type="spellEnd"/>
-      <w:r>
-        <w:t xml:space="preserve"> </w:t>
-      </w:r>
-      <w:proofErr w:type="spellStart"/>
-      <w:r>
-        <w:t>pararity</w:t>
-      </w:r>
-      <w:proofErr w:type="spellEnd"/>
-    </w:p>
-    <w:p>
-      <w:r>
         <w:t xml:space="preserve">For at komme i AT </w:t>
       </w:r>
       <w:proofErr w:type="spellStart"/>
@@ -1245,13 +1242,25 @@
       </w:r>
       <w:proofErr w:type="spellEnd"/>
       <w:r>
-        <w:t xml:space="preserve"> mode skal man slukke for modulet og drive KEY-pin/PIO11(REFERENCE til side 5 i DS_BluetoothHC05.pdf) høj (3.3V) og tænde modulet igen. RXD og TXD skal sættes op som beskrevet i </w:t>
+        <w:t xml:space="preserve"> mode skal man slukke for modulet og drive KEY-pin/PIO11(REFERENCE til side 5 i DS_Bluetooth</w:t>
+      </w:r>
+      <w:r>
+        <w:t>HC-05</w:t>
+      </w:r>
+      <w:r>
+        <w:t xml:space="preserve">.pdf) høj (3.3V) og tænde modulet igen. RXD og TXD skal sættes op som beskrevet i </w:t>
       </w:r>
       <w:r>
         <w:rPr>
           <w:i/>
         </w:rPr>
-        <w:t>Montering af modul HC05</w:t>
+        <w:t xml:space="preserve">Montering af modul </w:t>
+      </w:r>
+      <w:r>
+        <w:rPr>
+          <w:i/>
+        </w:rPr>
+        <w:t>HC-05</w:t>
       </w:r>
       <w:r>
         <w:t xml:space="preserve"> og </w:t>
@@ -1291,12 +1300,32 @@
     </w:p>
     <w:p>
       <w:r>
-        <w:t>Efter hver godkendt kommando svarer HC05 med ”OK”</w:t>
-      </w:r>
-    </w:p>
-    <w:p>
-      <w:r>
-        <w:t>Først sættes navnet på HC05 modulet til BODY:</w:t>
+        <w:t xml:space="preserve">Efter </w:t>
+      </w:r>
+      <w:proofErr w:type="gramStart"/>
+      <w:r>
+        <w:t>hver</w:t>
+      </w:r>
+      <w:proofErr w:type="gramEnd"/>
+      <w:r>
+        <w:t xml:space="preserve"> godkendt kommando svarer </w:t>
+      </w:r>
+      <w:r>
+        <w:t>HC-05</w:t>
+      </w:r>
+      <w:r>
+        <w:t xml:space="preserve"> med ”OK”</w:t>
+      </w:r>
+    </w:p>
+    <w:p>
+      <w:r>
+        <w:t xml:space="preserve">Først sættes navnet på </w:t>
+      </w:r>
+      <w:r>
+        <w:t>HC-05</w:t>
+      </w:r>
+      <w:r>
+        <w:t xml:space="preserve"> modulet til BODY:</w:t>
       </w:r>
     </w:p>
     <w:p>

</xml_diff>

<commit_message>
Flere bilag sat ind
</commit_message>
<xml_diff>
--- a/Design og implementering/Bluetooth/Bluetooth opsætning.docx
+++ b/Design og implementering/Bluetooth/Bluetooth opsætning.docx
@@ -143,7 +143,19 @@
       </w:r>
       <w:proofErr w:type="spellEnd"/>
       <w:r>
-        <w:t xml:space="preserve"> Pi B+’ samlede effekt kapacitet:</w:t>
+        <w:t xml:space="preserve"> Pi B+’ samlede effekt kapacitet</w:t>
+      </w:r>
+      <w:r>
+        <w:t xml:space="preserve">(REFERENCE til </w:t>
+      </w:r>
+      <w:r>
+        <w:t>http://elinux.org/RPi_Low-level_peripherals#Power_pins</w:t>
+      </w:r>
+      <w:r>
+        <w:t>)</w:t>
+      </w:r>
+      <w:r>
+        <w:t>:</w:t>
       </w:r>
     </w:p>
     <w:p>
@@ -154,9 +166,9 @@
         </w:rPr>
         <w:drawing>
           <wp:inline distT="0" distB="0" distL="0" distR="0">
-            <wp:extent cx="1533525" cy="257175"/>
-            <wp:effectExtent l="19050" t="0" r="9525" b="0"/>
-            <wp:docPr id="19" name="Billede 19"/>
+            <wp:extent cx="1638300" cy="400050"/>
+            <wp:effectExtent l="19050" t="0" r="0" b="0"/>
+            <wp:docPr id="2" name="Billede 1"/>
             <wp:cNvGraphicFramePr>
               <a:graphicFrameLocks xmlns:a="http://schemas.openxmlformats.org/drawingml/2006/main" noChangeAspect="1"/>
             </wp:cNvGraphicFramePr>
@@ -164,7 +176,7 @@
               <a:graphicData uri="http://schemas.openxmlformats.org/drawingml/2006/picture">
                 <pic:pic xmlns:pic="http://schemas.openxmlformats.org/drawingml/2006/picture">
                   <pic:nvPicPr>
-                    <pic:cNvPr id="0" name="Picture 19"/>
+                    <pic:cNvPr id="0" name="Picture 1"/>
                     <pic:cNvPicPr>
                       <a:picLocks noChangeAspect="1" noChangeArrowheads="1"/>
                     </pic:cNvPicPr>
@@ -179,7 +191,7 @@
                   <pic:spPr bwMode="auto">
                     <a:xfrm>
                       <a:off x="0" y="0"/>
-                      <a:ext cx="1533525" cy="257175"/>
+                      <a:ext cx="1638300" cy="400050"/>
                     </a:xfrm>
                     <a:prstGeom prst="rect">
                       <a:avLst/>
@@ -201,7 +213,25 @@
     </w:p>
     <w:p>
       <w:r>
-        <w:t>100mW ud af 6 W:</w:t>
+        <w:t xml:space="preserve">100mW ud af </w:t>
+      </w:r>
+      <w:r>
+        <w:t>1</w:t>
+      </w:r>
+      <w:r>
+        <w:t>6</w:t>
+      </w:r>
+      <w:r>
+        <w:t>5</w:t>
+      </w:r>
+      <w:r>
+        <w:t xml:space="preserve"> </w:t>
+      </w:r>
+      <w:r>
+        <w:t>m</w:t>
+      </w:r>
+      <w:r>
+        <w:t>W:</w:t>
       </w:r>
     </w:p>
     <w:p>
@@ -212,9 +242,9 @@
         </w:rPr>
         <w:drawing>
           <wp:inline distT="0" distB="0" distL="0" distR="0">
-            <wp:extent cx="1628775" cy="381000"/>
+            <wp:extent cx="1476375" cy="428625"/>
             <wp:effectExtent l="19050" t="0" r="9525" b="0"/>
-            <wp:docPr id="22" name="Billede 22"/>
+            <wp:docPr id="5" name="Billede 4"/>
             <wp:cNvGraphicFramePr>
               <a:graphicFrameLocks xmlns:a="http://schemas.openxmlformats.org/drawingml/2006/main" noChangeAspect="1"/>
             </wp:cNvGraphicFramePr>
@@ -222,7 +252,7 @@
               <a:graphicData uri="http://schemas.openxmlformats.org/drawingml/2006/picture">
                 <pic:pic xmlns:pic="http://schemas.openxmlformats.org/drawingml/2006/picture">
                   <pic:nvPicPr>
-                    <pic:cNvPr id="0" name="Picture 22"/>
+                    <pic:cNvPr id="0" name="Picture 4"/>
                     <pic:cNvPicPr>
                       <a:picLocks noChangeAspect="1" noChangeArrowheads="1"/>
                     </pic:cNvPicPr>
@@ -237,7 +267,7 @@
                   <pic:spPr bwMode="auto">
                     <a:xfrm>
                       <a:off x="0" y="0"/>
-                      <a:ext cx="1628775" cy="381000"/>
+                      <a:ext cx="1476375" cy="428625"/>
                     </a:xfrm>
                     <a:prstGeom prst="rect">
                       <a:avLst/>
@@ -510,7 +540,6 @@
     <w:p/>
     <w:p>
       <w:r>
-        <w:lastRenderedPageBreak/>
         <w:t>For at omgå</w:t>
       </w:r>
       <w:r>
@@ -609,7 +638,7 @@
                     <a:blip r:embed="rId11" cstate="print">
                       <a:extLst>
                         <a:ext uri="{28A0092B-C50C-407E-A947-70E740481C1C}">
-                          <a14:useLocalDpi xmlns:a14="http://schemas.microsoft.com/office/drawing/2010/main" xmlns:wps="http://schemas.microsoft.com/office/word/2010/wordprocessingShape" xmlns:wpi="http://schemas.microsoft.com/office/word/2010/wordprocessingInk" xmlns:wpg="http://schemas.microsoft.com/office/word/2010/wordprocessingGroup" xmlns:w15="http://schemas.microsoft.com/office/word/2012/wordml" xmlns:w14="http://schemas.microsoft.com/office/word/2010/wordml" xmlns:w="http://schemas.openxmlformats.org/wordprocessingml/2006/main" xmlns:w10="urn:schemas-microsoft-com:office:word" xmlns:wp14="http://schemas.microsoft.com/office/word/2010/wordprocessingDrawing" xmlns:v="urn:schemas-microsoft-com:vml" xmlns:o="urn:schemas-microsoft-com:office:office" xmlns:mc="http://schemas.openxmlformats.org/markup-compatibility/2006" xmlns:wpc="http://schemas.microsoft.com/office/word/2010/wordprocessingCanvas" xmlns="" val="0"/>
+                          <a14:useLocalDpi xmlns="" xmlns:wpc="http://schemas.microsoft.com/office/word/2010/wordprocessingCanvas" xmlns:mc="http://schemas.openxmlformats.org/markup-compatibility/2006" xmlns:o="urn:schemas-microsoft-com:office:office" xmlns:v="urn:schemas-microsoft-com:vml" xmlns:wp14="http://schemas.microsoft.com/office/word/2010/wordprocessingDrawing" xmlns:w10="urn:schemas-microsoft-com:office:word" xmlns:w="http://schemas.openxmlformats.org/wordprocessingml/2006/main" xmlns:w14="http://schemas.microsoft.com/office/word/2010/wordml" xmlns:w15="http://schemas.microsoft.com/office/word/2012/wordml" xmlns:wpg="http://schemas.microsoft.com/office/word/2010/wordprocessingGroup" xmlns:wpi="http://schemas.microsoft.com/office/word/2010/wordprocessingInk" xmlns:wps="http://schemas.microsoft.com/office/word/2010/wordprocessingShape" xmlns:a14="http://schemas.microsoft.com/office/drawing/2010/main" val="0"/>
                         </a:ext>
                       </a:extLst>
                     </a:blip>
@@ -838,12 +867,12 @@
     </w:p>
     <w:p>
       <w:r>
+        <w:lastRenderedPageBreak/>
         <w:t>Inde i Command Mode sættes først navnet til ROCK, da dette modul skal repræsentere Rock delen af systemet. Kommando:</w:t>
       </w:r>
     </w:p>
     <w:p>
       <w:r>
-        <w:lastRenderedPageBreak/>
         <w:t>”</w:t>
       </w:r>
       <w:proofErr w:type="gramStart"/>
@@ -1212,6 +1241,7 @@
         </w:numPr>
       </w:pPr>
       <w:r>
+        <w:lastRenderedPageBreak/>
         <w:t xml:space="preserve">Dataoverførelsesstørrelse: </w:t>
       </w:r>
       <w:r>
@@ -1233,7 +1263,6 @@
     </w:p>
     <w:p>
       <w:r>
-        <w:lastRenderedPageBreak/>
         <w:t xml:space="preserve">For at komme i AT </w:t>
       </w:r>
       <w:proofErr w:type="spellStart"/>

</xml_diff>